<commit_message>
dokument de Ment de La Mancha
</commit_message>
<xml_diff>
--- a/dokumentace.docx
+++ b/dokumentace.docx
@@ -180,7 +180,6 @@
           <w:szCs w:val="56"/>
         </w:rPr>
       </w:pPr>
-      <w:proofErr w:type="spellStart"/>
       <w:r>
         <w:rPr>
           <w:b/>
@@ -190,7 +189,6 @@
         </w:rPr>
         <w:t>Logibots</w:t>
       </w:r>
-      <w:proofErr w:type="spellEnd"/>
     </w:p>
     <w:p>
       <w:pPr>
@@ -948,7 +946,7 @@
                 <w:sz w:val="18"/>
                 <w:szCs w:val="18"/>
               </w:rPr>
-              <w:t>5</w:t>
+              <w:t>6</w:t>
             </w:r>
             <w:r>
               <w:rPr>
@@ -1060,7 +1058,7 @@
                 <w:sz w:val="18"/>
                 <w:szCs w:val="18"/>
               </w:rPr>
-              <w:t>5</w:t>
+              <w:t>6</w:t>
             </w:r>
             <w:r>
               <w:rPr>
@@ -1174,7 +1172,7 @@
                 <w:sz w:val="18"/>
                 <w:szCs w:val="18"/>
               </w:rPr>
-              <w:t>5</w:t>
+              <w:t>6</w:t>
             </w:r>
             <w:r>
               <w:rPr>
@@ -1286,7 +1284,7 @@
                 <w:sz w:val="18"/>
                 <w:szCs w:val="18"/>
               </w:rPr>
-              <w:t>6</w:t>
+              <w:t>7</w:t>
             </w:r>
             <w:r>
               <w:rPr>
@@ -1398,7 +1396,7 @@
                 <w:sz w:val="18"/>
                 <w:szCs w:val="18"/>
               </w:rPr>
-              <w:t>6</w:t>
+              <w:t>7</w:t>
             </w:r>
             <w:r>
               <w:rPr>
@@ -1510,7 +1508,7 @@
                 <w:sz w:val="18"/>
                 <w:szCs w:val="18"/>
               </w:rPr>
-              <w:t>7</w:t>
+              <w:t>8</w:t>
             </w:r>
             <w:r>
               <w:rPr>
@@ -1626,7 +1624,7 @@
                 <w:sz w:val="18"/>
                 <w:szCs w:val="18"/>
               </w:rPr>
-              <w:t>7</w:t>
+              <w:t>8</w:t>
             </w:r>
             <w:r>
               <w:rPr>
@@ -1738,7 +1736,7 @@
                 <w:sz w:val="18"/>
                 <w:szCs w:val="18"/>
               </w:rPr>
-              <w:t>7</w:t>
+              <w:t>8</w:t>
             </w:r>
             <w:r>
               <w:rPr>
@@ -1829,7 +1827,7 @@
                 <w:sz w:val="18"/>
                 <w:szCs w:val="18"/>
               </w:rPr>
-              <w:t>7</w:t>
+              <w:t>8</w:t>
             </w:r>
             <w:r>
               <w:rPr>
@@ -1943,7 +1941,7 @@
                 <w:sz w:val="18"/>
                 <w:szCs w:val="18"/>
               </w:rPr>
-              <w:t>8</w:t>
+              <w:t>9</w:t>
             </w:r>
             <w:r>
               <w:rPr>
@@ -2057,7 +2055,7 @@
                 <w:sz w:val="18"/>
                 <w:szCs w:val="18"/>
               </w:rPr>
-              <w:t>8</w:t>
+              <w:t>9</w:t>
             </w:r>
             <w:r>
               <w:rPr>
@@ -2171,7 +2169,7 @@
                 <w:sz w:val="18"/>
                 <w:szCs w:val="18"/>
               </w:rPr>
-              <w:t>9</w:t>
+              <w:t>10</w:t>
             </w:r>
             <w:r>
               <w:rPr>
@@ -2285,7 +2283,7 @@
                 <w:sz w:val="18"/>
                 <w:szCs w:val="18"/>
               </w:rPr>
-              <w:t>9</w:t>
+              <w:t>10</w:t>
             </w:r>
             <w:r>
               <w:rPr>
@@ -2397,7 +2395,7 @@
                 <w:sz w:val="18"/>
                 <w:szCs w:val="18"/>
               </w:rPr>
-              <w:t>10</w:t>
+              <w:t>11</w:t>
             </w:r>
             <w:r>
               <w:rPr>
@@ -2511,7 +2509,7 @@
                 <w:sz w:val="18"/>
                 <w:szCs w:val="18"/>
               </w:rPr>
-              <w:t>10</w:t>
+              <w:t>11</w:t>
             </w:r>
             <w:r>
               <w:rPr>
@@ -2625,7 +2623,7 @@
                 <w:sz w:val="18"/>
                 <w:szCs w:val="18"/>
               </w:rPr>
-              <w:t>10</w:t>
+              <w:t>11</w:t>
             </w:r>
             <w:r>
               <w:rPr>
@@ -2739,7 +2737,7 @@
                 <w:sz w:val="18"/>
                 <w:szCs w:val="18"/>
               </w:rPr>
-              <w:t>11</w:t>
+              <w:t>12</w:t>
             </w:r>
             <w:r>
               <w:rPr>
@@ -2853,7 +2851,7 @@
                 <w:sz w:val="18"/>
                 <w:szCs w:val="18"/>
               </w:rPr>
-              <w:t>11</w:t>
+              <w:t>12</w:t>
             </w:r>
             <w:r>
               <w:rPr>
@@ -2967,7 +2965,7 @@
                 <w:sz w:val="18"/>
                 <w:szCs w:val="18"/>
               </w:rPr>
-              <w:t>11</w:t>
+              <w:t>12</w:t>
             </w:r>
             <w:r>
               <w:rPr>
@@ -3083,7 +3081,7 @@
                 <w:sz w:val="18"/>
                 <w:szCs w:val="18"/>
               </w:rPr>
-              <w:t>11</w:t>
+              <w:t>12</w:t>
             </w:r>
             <w:r>
               <w:rPr>
@@ -3195,7 +3193,7 @@
                 <w:sz w:val="18"/>
                 <w:szCs w:val="18"/>
               </w:rPr>
-              <w:t>12</w:t>
+              <w:t>13</w:t>
             </w:r>
             <w:r>
               <w:rPr>
@@ -3307,7 +3305,7 @@
                 <w:sz w:val="18"/>
                 <w:szCs w:val="18"/>
               </w:rPr>
-              <w:t>12</w:t>
+              <w:t>13</w:t>
             </w:r>
             <w:r>
               <w:rPr>
@@ -3419,7 +3417,7 @@
                 <w:sz w:val="18"/>
                 <w:szCs w:val="18"/>
               </w:rPr>
-              <w:t>12</w:t>
+              <w:t>14</w:t>
             </w:r>
             <w:r>
               <w:rPr>
@@ -3535,7 +3533,7 @@
                 <w:sz w:val="18"/>
                 <w:szCs w:val="18"/>
               </w:rPr>
-              <w:t>13</w:t>
+              <w:t>14</w:t>
             </w:r>
             <w:r>
               <w:rPr>
@@ -3647,7 +3645,7 @@
                 <w:sz w:val="18"/>
                 <w:szCs w:val="18"/>
               </w:rPr>
-              <w:t>13</w:t>
+              <w:t>14</w:t>
             </w:r>
             <w:r>
               <w:rPr>
@@ -3759,7 +3757,7 @@
                 <w:sz w:val="18"/>
                 <w:szCs w:val="18"/>
               </w:rPr>
-              <w:t>13</w:t>
+              <w:t>14</w:t>
             </w:r>
             <w:r>
               <w:rPr>
@@ -3871,7 +3869,7 @@
                 <w:sz w:val="18"/>
                 <w:szCs w:val="18"/>
               </w:rPr>
-              <w:t>13</w:t>
+              <w:t>14</w:t>
             </w:r>
             <w:r>
               <w:rPr>
@@ -3983,7 +3981,7 @@
                 <w:sz w:val="18"/>
                 <w:szCs w:val="18"/>
               </w:rPr>
-              <w:t>14</w:t>
+              <w:t>15</w:t>
             </w:r>
             <w:r>
               <w:rPr>
@@ -4095,7 +4093,7 @@
                 <w:sz w:val="18"/>
                 <w:szCs w:val="18"/>
               </w:rPr>
-              <w:t>14</w:t>
+              <w:t>15</w:t>
             </w:r>
             <w:r>
               <w:rPr>
@@ -4207,7 +4205,7 @@
                 <w:sz w:val="18"/>
                 <w:szCs w:val="18"/>
               </w:rPr>
-              <w:t>14</w:t>
+              <w:t>15</w:t>
             </w:r>
             <w:r>
               <w:rPr>
@@ -4319,7 +4317,7 @@
                 <w:sz w:val="18"/>
                 <w:szCs w:val="18"/>
               </w:rPr>
-              <w:t>15</w:t>
+              <w:t>16</w:t>
             </w:r>
             <w:r>
               <w:rPr>
@@ -4435,7 +4433,7 @@
                 <w:sz w:val="18"/>
                 <w:szCs w:val="18"/>
               </w:rPr>
-              <w:t>16</w:t>
+              <w:t>17</w:t>
             </w:r>
             <w:r>
               <w:rPr>
@@ -4551,7 +4549,7 @@
                 <w:sz w:val="18"/>
                 <w:szCs w:val="18"/>
               </w:rPr>
-              <w:t>16</w:t>
+              <w:t>17</w:t>
             </w:r>
             <w:r>
               <w:rPr>
@@ -4663,7 +4661,7 @@
                 <w:sz w:val="18"/>
                 <w:szCs w:val="18"/>
               </w:rPr>
-              <w:t>16</w:t>
+              <w:t>17</w:t>
             </w:r>
             <w:r>
               <w:rPr>
@@ -4779,7 +4777,7 @@
                 <w:sz w:val="18"/>
                 <w:szCs w:val="18"/>
               </w:rPr>
-              <w:t>16</w:t>
+              <w:t>17</w:t>
             </w:r>
             <w:r>
               <w:rPr>
@@ -4895,7 +4893,7 @@
                 <w:sz w:val="18"/>
                 <w:szCs w:val="18"/>
               </w:rPr>
-              <w:t>17</w:t>
+              <w:t>18</w:t>
             </w:r>
             <w:r>
               <w:rPr>
@@ -5007,7 +5005,7 @@
                 <w:sz w:val="18"/>
                 <w:szCs w:val="18"/>
               </w:rPr>
-              <w:t>17</w:t>
+              <w:t>18</w:t>
             </w:r>
             <w:r>
               <w:rPr>
@@ -5119,7 +5117,7 @@
                 <w:sz w:val="18"/>
                 <w:szCs w:val="18"/>
               </w:rPr>
-              <w:t>18</w:t>
+              <w:t>19</w:t>
             </w:r>
             <w:r>
               <w:rPr>
@@ -5235,7 +5233,7 @@
                 <w:sz w:val="18"/>
                 <w:szCs w:val="18"/>
               </w:rPr>
-              <w:t>18</w:t>
+              <w:t>19</w:t>
             </w:r>
             <w:r>
               <w:rPr>
@@ -5351,7 +5349,7 @@
                 <w:sz w:val="18"/>
                 <w:szCs w:val="18"/>
               </w:rPr>
-              <w:t>18</w:t>
+              <w:t>19</w:t>
             </w:r>
             <w:r>
               <w:rPr>
@@ -5467,7 +5465,7 @@
                 <w:sz w:val="18"/>
                 <w:szCs w:val="18"/>
               </w:rPr>
-              <w:t>19</w:t>
+              <w:t>20</w:t>
             </w:r>
             <w:r>
               <w:rPr>
@@ -5583,7 +5581,7 @@
                 <w:sz w:val="18"/>
                 <w:szCs w:val="18"/>
               </w:rPr>
-              <w:t>20</w:t>
+              <w:t>21</w:t>
             </w:r>
             <w:r>
               <w:rPr>
@@ -5648,7 +5646,13 @@
     </w:p>
     <w:p>
       <w:r>
-        <w:t xml:space="preserve">Cílem bylo vytvořit hru, ve který uživatel bude řešit logické problémy pomocí programováni. Cílem projektu je demonstrace synchronizačních algoritmů. Hráč bude programovat roboty, které budou řešit </w:t>
+        <w:t>Cílem bylo vytvořit hru, ve kter</w:t>
+      </w:r>
+      <w:r>
+        <w:t>é</w:t>
+      </w:r>
+      <w:r>
+        <w:t xml:space="preserve"> uživatel bude řešit logické problémy pomocí programováni. Cílem projektu je demonstrace synchronizačních algoritmů. Hráč bude programovat roboty, které budou řešit </w:t>
       </w:r>
       <w:r>
         <w:t>úlohy</w:t>
@@ -5682,15 +5686,37 @@
       </w:r>
     </w:p>
     <w:p>
+      <w:pPr>
+        <w:pStyle w:val="Nadpis1"/>
+        <w:numPr>
+          <w:ilvl w:val="0"/>
+          <w:numId w:val="0"/>
+        </w:numPr>
+        <w:ind w:left="360" w:hanging="360"/>
+      </w:pPr>
+      <w:r>
+        <w:t>Annotation</w:t>
+      </w:r>
+    </w:p>
+    <w:p>
+      <w:pPr>
+        <w:ind w:firstLine="360"/>
+      </w:pPr>
+      <w:r>
+        <w:t>The concept was to create a game in which the user would solve logic problems using programming. The goal of the project is to demonstrate synchronization algorithms. The player will program robots to solve problems in the game. The game will have 16 levels. The purpose of the game is to solve logic problems using certain tools. Programming will be done in a simple custom language. It is a custom interpreted scripting language. The player will solve logic problems like: addition, subtraction, multiplication, sorting and more.</w:t>
+      </w:r>
+    </w:p>
+    <w:p/>
+    <w:p>
       <w:r>
         <w:br w:type="page"/>
       </w:r>
+      <w:bookmarkStart w:id="4" w:name="_Toc162695988"/>
     </w:p>
     <w:p>
       <w:pPr>
         <w:pStyle w:val="Nadpis1"/>
       </w:pPr>
-      <w:bookmarkStart w:id="4" w:name="_Toc162695988"/>
       <w:r>
         <w:lastRenderedPageBreak/>
         <w:t xml:space="preserve">Vlastní vztah k </w:t>
@@ -5775,14 +5801,9 @@
         <w:t>Godot</w:t>
       </w:r>
       <w:r>
-        <w:t xml:space="preserve"> </w:t>
-      </w:r>
-      <w:proofErr w:type="spellStart"/>
-      <w:r>
-        <w:t>engine</w:t>
+        <w:t xml:space="preserve"> engine</w:t>
       </w:r>
       <w:bookmarkEnd w:id="6"/>
-      <w:proofErr w:type="spellEnd"/>
     </w:p>
     <w:p>
       <w:pPr>
@@ -5884,146 +5905,110 @@
         <w:rPr>
           <w:rFonts w:ascii="Calibri" w:eastAsia="Calibri" w:hAnsi="Calibri" w:cs="Calibri"/>
         </w:rPr>
-        <w:t xml:space="preserve">Godot je herní </w:t>
-      </w:r>
-      <w:proofErr w:type="spellStart"/>
+        <w:t>Godot je herní engine, který umožňuje</w:t>
+      </w:r>
       <w:r>
         <w:rPr>
           <w:rFonts w:ascii="Calibri" w:eastAsia="Calibri" w:hAnsi="Calibri" w:cs="Calibri"/>
         </w:rPr>
-        <w:t>engine</w:t>
-      </w:r>
-      <w:proofErr w:type="spellEnd"/>
+        <w:t xml:space="preserve"> vy</w:t>
+      </w:r>
       <w:r>
         <w:rPr>
           <w:rFonts w:ascii="Calibri" w:eastAsia="Calibri" w:hAnsi="Calibri" w:cs="Calibri"/>
         </w:rPr>
-        <w:t>, který umožňuje</w:t>
+        <w:t>tv</w:t>
       </w:r>
       <w:r>
         <w:rPr>
           <w:rFonts w:ascii="Calibri" w:eastAsia="Calibri" w:hAnsi="Calibri" w:cs="Calibri"/>
         </w:rPr>
-        <w:t xml:space="preserve"> vy</w:t>
+        <w:t>á</w:t>
       </w:r>
       <w:r>
         <w:rPr>
           <w:rFonts w:ascii="Calibri" w:eastAsia="Calibri" w:hAnsi="Calibri" w:cs="Calibri"/>
         </w:rPr>
-        <w:t>tv</w:t>
+        <w:t xml:space="preserve">řit 2D </w:t>
       </w:r>
       <w:r>
         <w:rPr>
           <w:rFonts w:ascii="Calibri" w:eastAsia="Calibri" w:hAnsi="Calibri" w:cs="Calibri"/>
         </w:rPr>
-        <w:t>á</w:t>
+        <w:t>a</w:t>
       </w:r>
       <w:r>
         <w:rPr>
           <w:rFonts w:ascii="Calibri" w:eastAsia="Calibri" w:hAnsi="Calibri" w:cs="Calibri"/>
         </w:rPr>
-        <w:t xml:space="preserve">řit </w:t>
-      </w:r>
-      <w:proofErr w:type="gramStart"/>
+        <w:t xml:space="preserve"> 3D hry. Funguje na principu uzlů, které se skládají do stromové struktury. Každý uzel představuje určitý aspekt hry, jako je postava, objekt, zvuk nebo efekt.</w:t>
+      </w:r>
       <w:r>
         <w:rPr>
           <w:rFonts w:ascii="Calibri" w:eastAsia="Calibri" w:hAnsi="Calibri" w:cs="Calibri"/>
         </w:rPr>
-        <w:t>2D</w:t>
-      </w:r>
-      <w:proofErr w:type="gramEnd"/>
+        <w:t xml:space="preserve"> </w:t>
+      </w:r>
       <w:r>
         <w:rPr>
           <w:rFonts w:ascii="Calibri" w:eastAsia="Calibri" w:hAnsi="Calibri" w:cs="Calibri"/>
         </w:rPr>
-        <w:t xml:space="preserve"> </w:t>
+        <w:t>Jedná se</w:t>
       </w:r>
       <w:r>
         <w:rPr>
           <w:rFonts w:ascii="Calibri" w:eastAsia="Calibri" w:hAnsi="Calibri" w:cs="Calibri"/>
         </w:rPr>
-        <w:t>a</w:t>
+        <w:t xml:space="preserve"> o otevřený software</w:t>
       </w:r>
       <w:r>
         <w:rPr>
           <w:rFonts w:ascii="Calibri" w:eastAsia="Calibri" w:hAnsi="Calibri" w:cs="Calibri"/>
         </w:rPr>
-        <w:t xml:space="preserve"> 3D hry. Funguje na principu uzlů, které se skládají do stromové struktury. Každý uzel představuje určitý aspekt hry, jako je postava, objekt, zvuk nebo efekt.</w:t>
+        <w:t xml:space="preserve"> udržovaný komunitou,</w:t>
       </w:r>
       <w:r>
         <w:rPr>
           <w:rFonts w:ascii="Calibri" w:eastAsia="Calibri" w:hAnsi="Calibri" w:cs="Calibri"/>
         </w:rPr>
-        <w:t xml:space="preserve"> </w:t>
+        <w:t xml:space="preserve"> který</w:t>
       </w:r>
       <w:r>
         <w:rPr>
           <w:rFonts w:ascii="Calibri" w:eastAsia="Calibri" w:hAnsi="Calibri" w:cs="Calibri"/>
         </w:rPr>
-        <w:t>Jedná se</w:t>
+        <w:t xml:space="preserve"> má volně přístupný zdrojový kód.</w:t>
       </w:r>
       <w:r>
         <w:rPr>
           <w:rFonts w:ascii="Calibri" w:eastAsia="Calibri" w:hAnsi="Calibri" w:cs="Calibri"/>
         </w:rPr>
-        <w:t xml:space="preserve"> o otevřený software</w:t>
+        <w:t xml:space="preserve"> Godot vznikl v roce 2014, ale popularitu začal </w:t>
       </w:r>
       <w:r>
         <w:rPr>
           <w:rFonts w:ascii="Calibri" w:eastAsia="Calibri" w:hAnsi="Calibri" w:cs="Calibri"/>
         </w:rPr>
-        <w:t xml:space="preserve"> udržovaný komunitou,</w:t>
+        <w:t>nabývat</w:t>
       </w:r>
       <w:r>
         <w:rPr>
           <w:rFonts w:ascii="Calibri" w:eastAsia="Calibri" w:hAnsi="Calibri" w:cs="Calibri"/>
         </w:rPr>
-        <w:t xml:space="preserve"> který</w:t>
+        <w:t xml:space="preserve"> jen</w:t>
       </w:r>
       <w:r>
         <w:rPr>
           <w:rFonts w:ascii="Calibri" w:eastAsia="Calibri" w:hAnsi="Calibri" w:cs="Calibri"/>
         </w:rPr>
-        <w:t xml:space="preserve"> má volně přístupný zdrojový kód.</w:t>
+        <w:t xml:space="preserve"> v nedávné současnosti. Na rozdíl od jiných populárních herních</w:t>
       </w:r>
       <w:r>
         <w:rPr>
           <w:rFonts w:ascii="Calibri" w:eastAsia="Calibri" w:hAnsi="Calibri" w:cs="Calibri"/>
         </w:rPr>
-        <w:t xml:space="preserve"> Godot vznikl v roce 2014, ale popularitu začal </w:t>
-      </w:r>
-      <w:r>
-        <w:rPr>
-          <w:rFonts w:ascii="Calibri" w:eastAsia="Calibri" w:hAnsi="Calibri" w:cs="Calibri"/>
-        </w:rPr>
-        <w:t>nabývat</w:t>
-      </w:r>
-      <w:r>
-        <w:rPr>
-          <w:rFonts w:ascii="Calibri" w:eastAsia="Calibri" w:hAnsi="Calibri" w:cs="Calibri"/>
-        </w:rPr>
-        <w:t xml:space="preserve"> jen</w:t>
-      </w:r>
-      <w:r>
-        <w:rPr>
-          <w:rFonts w:ascii="Calibri" w:eastAsia="Calibri" w:hAnsi="Calibri" w:cs="Calibri"/>
-        </w:rPr>
-        <w:t xml:space="preserve"> v nedávné současnosti. Na rozdíl od jiných populárních herních</w:t>
-      </w:r>
-      <w:r>
-        <w:rPr>
-          <w:rFonts w:ascii="Calibri" w:eastAsia="Calibri" w:hAnsi="Calibri" w:cs="Calibri"/>
-        </w:rPr>
-        <w:t xml:space="preserve"> </w:t>
-      </w:r>
-      <w:proofErr w:type="spellStart"/>
-      <w:r>
-        <w:rPr>
-          <w:rFonts w:ascii="Calibri" w:eastAsia="Calibri" w:hAnsi="Calibri" w:cs="Calibri"/>
-        </w:rPr>
-        <w:t>enginů</w:t>
-      </w:r>
-      <w:proofErr w:type="spellEnd"/>
+        <w:t xml:space="preserve"> enginů</w:t>
+      </w:r>
       <w:r>
         <w:rPr>
           <w:rFonts w:ascii="Calibri" w:eastAsia="Calibri" w:hAnsi="Calibri" w:cs="Calibri"/>
@@ -6048,21 +6033,7 @@
         <w:rPr>
           <w:rFonts w:ascii="Calibri" w:eastAsia="Calibri" w:hAnsi="Calibri" w:cs="Calibri"/>
         </w:rPr>
-        <w:t xml:space="preserve">odlehčený, samotný </w:t>
-      </w:r>
-      <w:proofErr w:type="spellStart"/>
-      <w:r>
-        <w:rPr>
-          <w:rFonts w:ascii="Calibri" w:eastAsia="Calibri" w:hAnsi="Calibri" w:cs="Calibri"/>
-        </w:rPr>
-        <w:t>engine</w:t>
-      </w:r>
-      <w:proofErr w:type="spellEnd"/>
-      <w:r>
-        <w:rPr>
-          <w:rFonts w:ascii="Calibri" w:eastAsia="Calibri" w:hAnsi="Calibri" w:cs="Calibri"/>
-        </w:rPr>
-        <w:t xml:space="preserve"> zabírá</w:t>
+        <w:t>odlehčený, samotný engine zabírá</w:t>
       </w:r>
       <w:r>
         <w:rPr>
@@ -6106,58 +6077,28 @@
           <w:b/>
           <w:bCs/>
         </w:rPr>
-        <w:t xml:space="preserve">Unity </w:t>
-      </w:r>
-      <w:proofErr w:type="spellStart"/>
+        <w:t>Unity engine</w:t>
+      </w:r>
+      <w:r>
+        <w:rPr>
+          <w:rFonts w:ascii="Calibri" w:eastAsia="Calibri" w:hAnsi="Calibri" w:cs="Calibri"/>
+        </w:rPr>
+        <w:t xml:space="preserve"> zabírá kolem 15 GB</w:t>
+      </w:r>
+      <w:r>
+        <w:rPr>
+          <w:rFonts w:ascii="Calibri" w:eastAsia="Calibri" w:hAnsi="Calibri" w:cs="Calibri"/>
+        </w:rPr>
+        <w:t xml:space="preserve"> a </w:t>
+      </w:r>
       <w:r>
         <w:rPr>
           <w:rFonts w:ascii="Calibri" w:eastAsia="Calibri" w:hAnsi="Calibri" w:cs="Calibri"/>
           <w:b/>
           <w:bCs/>
         </w:rPr>
-        <w:t>engine</w:t>
-      </w:r>
-      <w:proofErr w:type="spellEnd"/>
-      <w:r>
-        <w:rPr>
-          <w:rFonts w:ascii="Calibri" w:eastAsia="Calibri" w:hAnsi="Calibri" w:cs="Calibri"/>
-        </w:rPr>
-        <w:t xml:space="preserve"> zabírá kolem 15 GB</w:t>
-      </w:r>
-      <w:r>
-        <w:rPr>
-          <w:rFonts w:ascii="Calibri" w:eastAsia="Calibri" w:hAnsi="Calibri" w:cs="Calibri"/>
-        </w:rPr>
-        <w:t xml:space="preserve"> a </w:t>
-      </w:r>
-      <w:proofErr w:type="spellStart"/>
-      <w:r>
-        <w:rPr>
-          <w:rFonts w:ascii="Calibri" w:eastAsia="Calibri" w:hAnsi="Calibri" w:cs="Calibri"/>
-          <w:b/>
-          <w:bCs/>
-        </w:rPr>
-        <w:t>Unreal</w:t>
-      </w:r>
-      <w:proofErr w:type="spellEnd"/>
-      <w:r>
-        <w:rPr>
-          <w:rFonts w:ascii="Calibri" w:eastAsia="Calibri" w:hAnsi="Calibri" w:cs="Calibri"/>
-          <w:b/>
-          <w:bCs/>
-        </w:rPr>
-        <w:t xml:space="preserve"> </w:t>
-      </w:r>
-      <w:proofErr w:type="spellStart"/>
-      <w:r>
-        <w:rPr>
-          <w:rFonts w:ascii="Calibri" w:eastAsia="Calibri" w:hAnsi="Calibri" w:cs="Calibri"/>
-          <w:b/>
-          <w:bCs/>
-        </w:rPr>
-        <w:t>Engine</w:t>
-      </w:r>
-      <w:proofErr w:type="spellEnd"/>
+        <w:t>Unreal Engine</w:t>
+      </w:r>
       <w:r>
         <w:rPr>
           <w:rFonts w:ascii="Calibri" w:eastAsia="Calibri" w:hAnsi="Calibri" w:cs="Calibri"/>
@@ -6406,15 +6347,7 @@
         <w:t>Sprite2D</w:t>
       </w:r>
       <w:r>
-        <w:t xml:space="preserve">. Tento uzel </w:t>
-      </w:r>
-      <w:proofErr w:type="gramStart"/>
-      <w:r>
-        <w:t>slouží</w:t>
-      </w:r>
-      <w:proofErr w:type="gramEnd"/>
-      <w:r>
-        <w:t xml:space="preserve"> k vykreslení obrázku krabice. </w:t>
+        <w:t xml:space="preserve">. Tento uzel slouží k vykreslení obrázku krabice. </w:t>
       </w:r>
       <w:r>
         <w:rPr>
@@ -6475,11 +6408,9 @@
       <w:pPr>
         <w:pStyle w:val="Nadpis3"/>
       </w:pPr>
-      <w:proofErr w:type="spellStart"/>
       <w:r>
         <w:t>GDScript</w:t>
       </w:r>
-      <w:proofErr w:type="spellEnd"/>
     </w:p>
     <w:p>
       <w:pPr>
@@ -6490,173 +6421,183 @@
           <w:b/>
           <w:bCs/>
         </w:rPr>
-        <w:t xml:space="preserve">Godot </w:t>
-      </w:r>
-      <w:proofErr w:type="spellStart"/>
+        <w:t>Godot Engine</w:t>
+      </w:r>
+      <w:r>
+        <w:t xml:space="preserve"> podporuje 3 programovací jazyky</w:t>
+      </w:r>
+      <w:r>
+        <w:t>, a to</w:t>
+      </w:r>
+      <w:r>
+        <w:t xml:space="preserve"> </w:t>
+      </w:r>
       <w:r>
         <w:rPr>
           <w:b/>
           <w:bCs/>
         </w:rPr>
-        <w:t>Engine</w:t>
-      </w:r>
-      <w:proofErr w:type="spellEnd"/>
-      <w:r>
-        <w:t xml:space="preserve"> podporuje 3 programovací jazyky</w:t>
-      </w:r>
-      <w:r>
-        <w:t>, a to</w:t>
-      </w:r>
-      <w:r>
-        <w:t xml:space="preserve"> </w:t>
-      </w:r>
-      <w:proofErr w:type="spellStart"/>
+        <w:t>GDScript</w:t>
+      </w:r>
+      <w:r>
+        <w:t xml:space="preserve">, </w:t>
+      </w:r>
       <w:r>
         <w:rPr>
           <w:b/>
           <w:bCs/>
         </w:rPr>
-        <w:t>GDScript</w:t>
-      </w:r>
-      <w:proofErr w:type="spellEnd"/>
-      <w:r>
-        <w:t xml:space="preserve">, </w:t>
+        <w:t>C#</w:t>
+      </w:r>
+      <w:r>
+        <w:t xml:space="preserve"> a </w:t>
       </w:r>
       <w:r>
         <w:rPr>
           <w:b/>
           <w:bCs/>
         </w:rPr>
-        <w:t>C#</w:t>
-      </w:r>
-      <w:r>
-        <w:t xml:space="preserve"> a </w:t>
+        <w:t>C++</w:t>
+      </w:r>
+      <w:r>
+        <w:t>.</w:t>
+      </w:r>
+      <w:r>
+        <w:t xml:space="preserve"> Z</w:t>
+      </w:r>
+      <w:r>
+        <w:t xml:space="preserve"> oficiální dokumentace jsem zjistil, že </w:t>
+      </w:r>
+      <w:r>
+        <w:t xml:space="preserve">nejvíce návodu má jazyk </w:t>
       </w:r>
       <w:r>
         <w:rPr>
           <w:b/>
           <w:bCs/>
         </w:rPr>
-        <w:t>C++</w:t>
-      </w:r>
-      <w:r>
-        <w:t>.</w:t>
-      </w:r>
-      <w:r>
-        <w:t xml:space="preserve"> Z</w:t>
-      </w:r>
-      <w:r>
-        <w:t xml:space="preserve"> oficiální dokumentace jsem zjistil, že </w:t>
-      </w:r>
-      <w:r>
-        <w:t xml:space="preserve">nejvíce návodu má jazyk </w:t>
-      </w:r>
-      <w:proofErr w:type="spellStart"/>
+        <w:t>GDScript</w:t>
+      </w:r>
+      <w:r>
+        <w:t xml:space="preserve">. Jazyk </w:t>
+      </w:r>
       <w:r>
         <w:rPr>
           <w:b/>
           <w:bCs/>
         </w:rPr>
-        <w:t>GDScript</w:t>
-      </w:r>
-      <w:proofErr w:type="spellEnd"/>
-      <w:r>
-        <w:t xml:space="preserve">. Jazyk </w:t>
+        <w:t>C#</w:t>
+      </w:r>
+      <w:r>
+        <w:t xml:space="preserve"> je také </w:t>
+      </w:r>
+      <w:r>
+        <w:t>podporován</w:t>
+      </w:r>
+      <w:r>
+        <w:t xml:space="preserve">, ale </w:t>
+      </w:r>
+      <w:r>
+        <w:lastRenderedPageBreak/>
+        <w:t>ten se doporučuje uživatelům, kte</w:t>
+      </w:r>
+      <w:r>
+        <w:t>ří s ním</w:t>
+      </w:r>
+      <w:r>
+        <w:t xml:space="preserve"> mají zkušenost.</w:t>
+      </w:r>
+      <w:r>
+        <w:t xml:space="preserve"> Jazyk </w:t>
       </w:r>
       <w:r>
         <w:rPr>
           <w:b/>
           <w:bCs/>
         </w:rPr>
-        <w:t>C#</w:t>
-      </w:r>
-      <w:r>
-        <w:t xml:space="preserve"> je také </w:t>
-      </w:r>
-      <w:r>
-        <w:t>podporován</w:t>
-      </w:r>
-      <w:r>
-        <w:t xml:space="preserve">, ale </w:t>
-      </w:r>
-      <w:r>
-        <w:lastRenderedPageBreak/>
-        <w:t>ten se doporučuje uživatelům, kte</w:t>
-      </w:r>
-      <w:r>
-        <w:t xml:space="preserve">ří </w:t>
-      </w:r>
-      <w:r>
-        <w:t>s ním</w:t>
-      </w:r>
-      <w:r>
-        <w:t xml:space="preserve"> mají zkušenost.</w:t>
-      </w:r>
-      <w:r>
-        <w:t xml:space="preserve"> Jazyk </w:t>
+        <w:t>C++</w:t>
       </w:r>
       <w:r>
         <w:rPr>
           <w:b/>
           <w:bCs/>
         </w:rPr>
-        <w:t>C++</w:t>
+        <w:t xml:space="preserve"> </w:t>
+      </w:r>
+      <w:r>
+        <w:t>se využívá především u optimalizací těžkých vypočtu</w:t>
+      </w:r>
+      <w:r>
+        <w:t xml:space="preserve">. Moje 2d hra optimalizaci navíc nepotřebuje, takže jazyk </w:t>
       </w:r>
       <w:r>
         <w:rPr>
           <w:b/>
           <w:bCs/>
         </w:rPr>
-        <w:t xml:space="preserve"> </w:t>
-      </w:r>
-      <w:r>
-        <w:t>se využívá především u optimalizací těžkých vypočtu</w:t>
-      </w:r>
-      <w:r>
-        <w:t xml:space="preserve">. Moje 2d hra optimalizaci navíc nepotřebuje, takže jazyk </w:t>
+        <w:t>C++</w:t>
       </w:r>
       <w:r>
         <w:rPr>
           <w:b/>
           <w:bCs/>
         </w:rPr>
-        <w:t>C++</w:t>
-      </w:r>
+        <w:t xml:space="preserve"> </w:t>
+      </w:r>
+      <w:r>
+        <w:t>jsem</w:t>
+      </w:r>
+      <w:r>
+        <w:t xml:space="preserve"> v projektu nepoužíval.</w:t>
+      </w:r>
+    </w:p>
+    <w:p>
+      <w:pPr>
+        <w:ind w:left="360" w:firstLine="348"/>
+      </w:pPr>
       <w:r>
         <w:rPr>
           <w:b/>
           <w:bCs/>
         </w:rPr>
+        <w:t>GDScript</w:t>
+      </w:r>
+      <w:r>
+        <w:t xml:space="preserve"> je programovací jazyk, který byl vytvořen </w:t>
+      </w:r>
+      <w:r>
+        <w:t xml:space="preserve">speciálně </w:t>
+      </w:r>
+      <w:r>
+        <w:t>pro</w:t>
+      </w:r>
+      <w:r>
         <w:t xml:space="preserve"> </w:t>
       </w:r>
-      <w:r>
-        <w:t>jsem</w:t>
-      </w:r>
-      <w:r>
-        <w:t xml:space="preserve"> v projektu nepoužíval.</w:t>
-      </w:r>
-    </w:p>
-    <w:p>
-      <w:pPr>
-        <w:ind w:left="360" w:firstLine="348"/>
-      </w:pPr>
-      <w:proofErr w:type="spellStart"/>
       <w:r>
         <w:rPr>
           <w:b/>
           <w:bCs/>
         </w:rPr>
-        <w:t>GDScript</w:t>
-      </w:r>
-      <w:proofErr w:type="spellEnd"/>
-      <w:r>
-        <w:t xml:space="preserve"> je programovací jazyk, který byl vytvořen </w:t>
-      </w:r>
-      <w:r>
-        <w:t xml:space="preserve">speciálně </w:t>
-      </w:r>
-      <w:r>
-        <w:t>pro</w:t>
+        <w:t>Godot Engine</w:t>
+      </w:r>
+      <w:r>
+        <w:t>. Syntax</w:t>
+      </w:r>
+      <w:r>
+        <w:t>í</w:t>
+      </w:r>
+      <w:r>
+        <w:t xml:space="preserve"> připomíná python a je</w:t>
+      </w:r>
+      <w:r>
+        <w:t xml:space="preserve"> vhodný pro začátečníky.</w:t>
+      </w:r>
+      <w:r>
+        <w:t xml:space="preserve"> Před vývojem dané hry jsem zkoušel</w:t>
+      </w:r>
+      <w:r>
+        <w:t xml:space="preserve"> dělat projekt v</w:t>
       </w:r>
       <w:r>
         <w:t xml:space="preserve"> </w:t>
@@ -6666,114 +6607,73 @@
           <w:b/>
           <w:bCs/>
         </w:rPr>
-        <w:t xml:space="preserve">Godot </w:t>
-      </w:r>
-      <w:proofErr w:type="spellStart"/>
+        <w:t>C#</w:t>
+      </w:r>
       <w:r>
         <w:rPr>
           <w:b/>
           <w:bCs/>
         </w:rPr>
-        <w:t>Engine</w:t>
-      </w:r>
-      <w:proofErr w:type="spellEnd"/>
-      <w:r>
-        <w:t>. Syntax</w:t>
-      </w:r>
-      <w:r>
-        <w:t>í</w:t>
-      </w:r>
-      <w:r>
-        <w:t xml:space="preserve"> připomíná python a je</w:t>
-      </w:r>
-      <w:r>
-        <w:t xml:space="preserve"> vhodný pro začátečníky.</w:t>
-      </w:r>
-      <w:r>
-        <w:t xml:space="preserve"> Před vývojem dané hry jsem zkoušel</w:t>
-      </w:r>
-      <w:r>
-        <w:t xml:space="preserve"> dělat projekt v</w:t>
-      </w:r>
-      <w:r>
-        <w:t xml:space="preserve"> </w:t>
+        <w:t xml:space="preserve">, </w:t>
+      </w:r>
+      <w:r>
+        <w:t>a proto muž</w:t>
+      </w:r>
+      <w:r>
+        <w:t xml:space="preserve">ů říct, že </w:t>
       </w:r>
       <w:r>
         <w:rPr>
           <w:b/>
           <w:bCs/>
         </w:rPr>
-        <w:t>C#</w:t>
+        <w:t>GDScript</w:t>
+      </w:r>
+      <w:r>
+        <w:t xml:space="preserve"> působí</w:t>
+      </w:r>
+      <w:r>
+        <w:t xml:space="preserve"> v</w:t>
+      </w:r>
+      <w:r>
+        <w:t>í</w:t>
+      </w:r>
+      <w:r>
+        <w:t>ce</w:t>
+      </w:r>
+      <w:r>
+        <w:t xml:space="preserve"> odlehčeně</w:t>
+      </w:r>
+      <w:r>
+        <w:t>. Kód psaný v </w:t>
       </w:r>
       <w:r>
         <w:rPr>
           <w:b/>
           <w:bCs/>
         </w:rPr>
-        <w:t xml:space="preserve">, </w:t>
-      </w:r>
-      <w:r>
-        <w:t>a proto muž</w:t>
-      </w:r>
-      <w:r>
-        <w:t xml:space="preserve">ů říct, že </w:t>
-      </w:r>
-      <w:proofErr w:type="spellStart"/>
+        <w:t>GDScript</w:t>
+      </w:r>
+      <w:r>
+        <w:t xml:space="preserve"> mi</w:t>
+      </w:r>
+      <w:r>
+        <w:t xml:space="preserve"> také</w:t>
+      </w:r>
+      <w:r>
+        <w:t xml:space="preserve"> přijde</w:t>
+      </w:r>
+      <w:r>
+        <w:t> </w:t>
+      </w:r>
+      <w:r>
+        <w:t>srozumitelnější než v </w:t>
+      </w:r>
       <w:r>
         <w:rPr>
           <w:b/>
           <w:bCs/>
         </w:rPr>
-        <w:t>GDScript</w:t>
-      </w:r>
-      <w:proofErr w:type="spellEnd"/>
-      <w:r>
-        <w:t xml:space="preserve"> působí</w:t>
-      </w:r>
-      <w:r>
-        <w:t xml:space="preserve"> v</w:t>
-      </w:r>
-      <w:r>
-        <w:t>í</w:t>
-      </w:r>
-      <w:r>
-        <w:t>ce</w:t>
-      </w:r>
-      <w:r>
-        <w:t xml:space="preserve"> odlehčeně</w:t>
-      </w:r>
-      <w:r>
-        <w:t>. Kód psaný v </w:t>
-      </w:r>
-      <w:proofErr w:type="spellStart"/>
-      <w:r>
-        <w:rPr>
-          <w:b/>
-          <w:bCs/>
-        </w:rPr>
-        <w:t>GDScript</w:t>
-      </w:r>
-      <w:proofErr w:type="spellEnd"/>
-      <w:r>
-        <w:t xml:space="preserve"> mi</w:t>
-      </w:r>
-      <w:r>
-        <w:t xml:space="preserve"> také</w:t>
-      </w:r>
-      <w:r>
-        <w:t xml:space="preserve"> přijde</w:t>
-      </w:r>
-      <w:r>
-        <w:t> </w:t>
-      </w:r>
-      <w:r>
-        <w:t>srozumitelnější než v </w:t>
-      </w:r>
-      <w:r>
-        <w:rPr>
-          <w:b/>
-          <w:bCs/>
-        </w:rPr>
         <w:t>C#</w:t>
       </w:r>
       <w:r>
@@ -6790,12 +6690,10 @@
         <w:pStyle w:val="Nadpis2"/>
       </w:pPr>
       <w:bookmarkStart w:id="10" w:name="_Toc162695992"/>
-      <w:proofErr w:type="spellStart"/>
       <w:r>
         <w:t>Django</w:t>
       </w:r>
       <w:bookmarkEnd w:id="10"/>
-      <w:proofErr w:type="spellEnd"/>
     </w:p>
     <w:p>
       <w:pPr>
@@ -6875,15 +6773,7 @@
         <w:fldChar w:fldCharType="end"/>
       </w:r>
       <w:r>
-        <w:t xml:space="preserve"> </w:t>
-      </w:r>
-      <w:proofErr w:type="spellStart"/>
-      <w:r>
-        <w:t>Django</w:t>
-      </w:r>
-      <w:proofErr w:type="spellEnd"/>
-      <w:r>
-        <w:t xml:space="preserve"> logo</w:t>
+        <w:t xml:space="preserve"> Django logo</w:t>
       </w:r>
       <w:r>
         <w:t xml:space="preserve"> https://www.djangoproject.com/m/img/logos/django-logo-positive.png</w:t>
@@ -6923,7 +6813,6 @@
       <w:r>
         <w:t xml:space="preserve"> </w:t>
       </w:r>
-      <w:proofErr w:type="spellStart"/>
       <w:r>
         <w:rPr>
           <w:b/>
@@ -6931,14 +6820,12 @@
         </w:rPr>
         <w:t>Django</w:t>
       </w:r>
-      <w:proofErr w:type="spellEnd"/>
       <w:r>
         <w:t xml:space="preserve"> je otevřeny software, </w:t>
       </w:r>
       <w:r>
         <w:t xml:space="preserve">který byl poprvé vydán v roce 2005. Hlavním cílem </w:t>
       </w:r>
-      <w:proofErr w:type="spellStart"/>
       <w:r>
         <w:rPr>
           <w:b/>
@@ -6946,14 +6833,12 @@
         </w:rPr>
         <w:t>Djanga</w:t>
       </w:r>
-      <w:proofErr w:type="spellEnd"/>
       <w:r>
         <w:t xml:space="preserve"> je usnadnit tvorbu složitých webových stránek založených na databázích. V mém projektu </w:t>
       </w:r>
       <w:r>
         <w:t xml:space="preserve">používám </w:t>
       </w:r>
-      <w:proofErr w:type="spellStart"/>
       <w:r>
         <w:rPr>
           <w:b/>
@@ -6961,7 +6846,6 @@
         </w:rPr>
         <w:t>Django</w:t>
       </w:r>
-      <w:proofErr w:type="spellEnd"/>
       <w:r>
         <w:t xml:space="preserve"> pr</w:t>
       </w:r>
@@ -6977,12 +6861,10 @@
         <w:pStyle w:val="Nadpis2"/>
       </w:pPr>
       <w:bookmarkStart w:id="12" w:name="_Toc162695993"/>
-      <w:proofErr w:type="spellStart"/>
       <w:r>
         <w:t>Krita</w:t>
       </w:r>
       <w:bookmarkEnd w:id="12"/>
-      <w:proofErr w:type="spellEnd"/>
     </w:p>
     <w:p>
       <w:pPr>
@@ -7062,15 +6944,7 @@
         <w:fldChar w:fldCharType="end"/>
       </w:r>
       <w:r>
-        <w:t xml:space="preserve"> </w:t>
-      </w:r>
-      <w:proofErr w:type="spellStart"/>
-      <w:r>
-        <w:t>Krita</w:t>
-      </w:r>
-      <w:proofErr w:type="spellEnd"/>
-      <w:r>
-        <w:t xml:space="preserve"> logo</w:t>
+        <w:t xml:space="preserve"> Krita logo</w:t>
       </w:r>
       <w:r>
         <w:t xml:space="preserve"> https://upload.wikimedia.org/wikipedia/commons/thumb/7/73/Calligrakrita-base.svg/1200px-Calligrakrita-base.svg.png</w:t>
@@ -7081,7 +6955,6 @@
       <w:pPr>
         <w:ind w:firstLine="360"/>
       </w:pPr>
-      <w:proofErr w:type="spellStart"/>
       <w:r>
         <w:rPr>
           <w:b/>
@@ -7089,14 +6962,12 @@
         </w:rPr>
         <w:t>Krita</w:t>
       </w:r>
-      <w:proofErr w:type="spellEnd"/>
       <w:r>
         <w:t xml:space="preserve"> je bezplatný grafický editor zaměřený na digitální umění a animaci.</w:t>
       </w:r>
       <w:r>
         <w:t xml:space="preserve"> Je součásti kancelářského balíku </w:t>
       </w:r>
-      <w:proofErr w:type="spellStart"/>
       <w:r>
         <w:rPr>
           <w:b/>
@@ -7111,14 +6982,12 @@
         </w:rPr>
         <w:t>e</w:t>
       </w:r>
-      <w:proofErr w:type="spellEnd"/>
       <w:r>
         <w:t xml:space="preserve"> od roku 2004</w:t>
       </w:r>
       <w:r>
         <w:t xml:space="preserve">. </w:t>
       </w:r>
-      <w:proofErr w:type="spellStart"/>
       <w:r>
         <w:rPr>
           <w:b/>
@@ -7126,7 +6995,6 @@
         </w:rPr>
         <w:t>Krita</w:t>
       </w:r>
-      <w:proofErr w:type="spellEnd"/>
       <w:r>
         <w:t xml:space="preserve"> byla </w:t>
       </w:r>
@@ -7139,7 +7007,6 @@
       <w:r>
         <w:t xml:space="preserve"> obrázky v daném projektu jsou namalované pomocí programu </w:t>
       </w:r>
-      <w:proofErr w:type="spellStart"/>
       <w:r>
         <w:rPr>
           <w:b/>
@@ -7147,7 +7014,6 @@
         </w:rPr>
         <w:t>Krita</w:t>
       </w:r>
-      <w:proofErr w:type="spellEnd"/>
       <w:r>
         <w:t>.</w:t>
       </w:r>
@@ -7391,7 +7257,7 @@
           <w:noProof/>
         </w:rPr>
         <w:drawing>
-          <wp:inline distT="0" distB="0" distL="0" distR="0" wp14:anchorId="58A3DB2E" wp14:editId="702AF7CB">
+          <wp:inline distT="0" distB="0" distL="0" distR="0" wp14:anchorId="58A3DB2E" wp14:editId="3CB28636">
             <wp:extent cx="4585608" cy="2539138"/>
             <wp:effectExtent l="0" t="0" r="0" b="0"/>
             <wp:docPr id="13552404" name="Picture 13552404"/>
@@ -7503,13 +7369,8 @@
         </w:rPr>
         <w:t xml:space="preserve">. </w:t>
       </w:r>
-      <w:proofErr w:type="spellStart"/>
-      <w:r>
-        <w:t>Select</w:t>
-      </w:r>
-      <w:proofErr w:type="spellEnd"/>
-      <w:r>
-        <w:t xml:space="preserve"> level</w:t>
+      <w:r>
+        <w:t>Select level</w:t>
       </w:r>
       <w:r>
         <w:rPr>
@@ -7528,15 +7389,7 @@
         <w:t>vypne hru. Vpravo nahoře je tlačítko Online, které přemístí uživatele na sc</w:t>
       </w:r>
       <w:r>
-        <w:t xml:space="preserve">énu s online žebříčkem. Tlačítko </w:t>
-      </w:r>
-      <w:proofErr w:type="spellStart"/>
-      <w:r>
-        <w:t>Help</w:t>
-      </w:r>
-      <w:proofErr w:type="spellEnd"/>
-      <w:r>
-        <w:t xml:space="preserve"> přemísti na scénu s popisem objektu ve hře.</w:t>
+        <w:t>énu s online žebříčkem. Tlačítko Help přemísti na scénu s popisem objektu ve hře.</w:t>
       </w:r>
       <w:r>
         <w:t xml:space="preserve"> Po zmačknutí </w:t>
@@ -7545,15 +7398,7 @@
         <w:t>tlačítka</w:t>
       </w:r>
       <w:r>
-        <w:t xml:space="preserve"> </w:t>
-      </w:r>
-      <w:proofErr w:type="spellStart"/>
-      <w:r>
-        <w:t>Docs</w:t>
-      </w:r>
-      <w:proofErr w:type="spellEnd"/>
-      <w:r>
-        <w:t xml:space="preserve"> </w:t>
+        <w:t xml:space="preserve"> Docs </w:t>
       </w:r>
       <w:r>
         <w:lastRenderedPageBreak/>
@@ -7589,7 +7434,7 @@
           <w:noProof/>
         </w:rPr>
         <w:drawing>
-          <wp:inline distT="0" distB="0" distL="0" distR="0" wp14:anchorId="596FB619" wp14:editId="48794A7A">
+          <wp:inline distT="0" distB="0" distL="0" distR="0" wp14:anchorId="596FB619" wp14:editId="2056CAE5">
             <wp:extent cx="4586400" cy="2524414"/>
             <wp:effectExtent l="0" t="0" r="0" b="0"/>
             <wp:docPr id="1946495204" name="Picture 1946495204"/>
@@ -7720,7 +7565,7 @@
           <w:noProof/>
         </w:rPr>
         <w:drawing>
-          <wp:inline distT="0" distB="0" distL="0" distR="0" wp14:anchorId="6972CBEC" wp14:editId="3D1ACEB8">
+          <wp:inline distT="0" distB="0" distL="0" distR="0" wp14:anchorId="6972CBEC" wp14:editId="451DB934">
             <wp:extent cx="4586400" cy="2532075"/>
             <wp:effectExtent l="0" t="0" r="0" b="0"/>
             <wp:docPr id="1850649557" name="Picture 1850649557"/>
@@ -7826,18 +7671,10 @@
         <w:t>zamčené.</w:t>
       </w:r>
       <w:r>
-        <w:t xml:space="preserve"> Takže hráč musí řešit hádanky postupně. Tlačítko </w:t>
-      </w:r>
-      <w:proofErr w:type="spellStart"/>
-      <w:r>
-        <w:t>Ba</w:t>
-      </w:r>
-      <w:r>
-        <w:t>ck</w:t>
-      </w:r>
-      <w:proofErr w:type="spellEnd"/>
-      <w:r>
-        <w:t xml:space="preserve"> </w:t>
+        <w:t xml:space="preserve"> Takže hráč musí řešit hádanky postupně. Tlačítko Ba</w:t>
+      </w:r>
+      <w:r>
+        <w:t xml:space="preserve">ck </w:t>
       </w:r>
       <w:r>
         <w:t>vrátí</w:t>
@@ -7886,7 +7723,7 @@
           <w:noProof/>
         </w:rPr>
         <w:drawing>
-          <wp:inline distT="0" distB="0" distL="0" distR="0" wp14:anchorId="7E4EF15D" wp14:editId="12680F2C">
+          <wp:inline distT="0" distB="0" distL="0" distR="0" wp14:anchorId="7E4EF15D" wp14:editId="6DF758FC">
             <wp:extent cx="4586400" cy="2516834"/>
             <wp:effectExtent l="0" t="0" r="0" b="0"/>
             <wp:docPr id="1130212467" name="Picture 1130212467"/>
@@ -7997,11 +7834,9 @@
       <w:r>
         <w:t xml:space="preserve">Tlačítko </w:t>
       </w:r>
-      <w:proofErr w:type="spellStart"/>
       <w:r>
         <w:t>Back</w:t>
       </w:r>
-      <w:proofErr w:type="spellEnd"/>
       <w:r>
         <w:t xml:space="preserve"> vrátí uživatele zpátky do hlavního menu.</w:t>
       </w:r>
@@ -8027,7 +7862,7 @@
           <w:noProof/>
         </w:rPr>
         <w:drawing>
-          <wp:inline distT="0" distB="0" distL="0" distR="0" wp14:anchorId="38B15F51" wp14:editId="59905DB7">
+          <wp:inline distT="0" distB="0" distL="0" distR="0" wp14:anchorId="38B15F51" wp14:editId="29DF1362">
             <wp:extent cx="4586400" cy="2516834"/>
             <wp:effectExtent l="0" t="0" r="0" b="0"/>
             <wp:docPr id="1679993255" name="Picture 1679993255"/>
@@ -8179,7 +8014,7 @@
           <w:noProof/>
         </w:rPr>
         <w:drawing>
-          <wp:inline distT="0" distB="0" distL="0" distR="0" wp14:anchorId="116CED6E" wp14:editId="73F35853">
+          <wp:inline distT="0" distB="0" distL="0" distR="0" wp14:anchorId="116CED6E" wp14:editId="499D1297">
             <wp:extent cx="4586400" cy="2522520"/>
             <wp:effectExtent l="0" t="0" r="0" b="0"/>
             <wp:docPr id="1620454473" name="Picture 1620454473"/>
@@ -8354,15 +8189,7 @@
         <w:t>, které ukáže vice informaci pro hráče.</w:t>
       </w:r>
       <w:r>
-        <w:t xml:space="preserve"> Pod nim můžete vidět </w:t>
-      </w:r>
-      <w:proofErr w:type="spellStart"/>
-      <w:r>
-        <w:t>TextEdit</w:t>
-      </w:r>
-      <w:proofErr w:type="spellEnd"/>
-      <w:r>
-        <w:t xml:space="preserve"> pole, do kterého píšete program.</w:t>
+        <w:t xml:space="preserve"> Pod nim můžete vidět TextEdit pole, do kterého píšete program.</w:t>
       </w:r>
       <w:r>
         <w:t xml:space="preserve"> </w:t>
@@ -8499,15 +8326,7 @@
         <w:t xml:space="preserve"> který se používá jako překážka. Roboti nemohou krabice posouvat</w:t>
       </w:r>
       <w:r>
-        <w:t xml:space="preserve">. Pří nabourávaní robota do krabice robot se </w:t>
-      </w:r>
-      <w:proofErr w:type="gramStart"/>
-      <w:r>
-        <w:t>zničí</w:t>
-      </w:r>
-      <w:proofErr w:type="gramEnd"/>
-      <w:r>
-        <w:t xml:space="preserve"> a přestane fungovat.</w:t>
+        <w:t>. Pří nabourávaní robota do krabice robot se zničí a přestane fungovat.</w:t>
       </w:r>
     </w:p>
     <w:p>
@@ -8887,15 +8706,7 @@
         <w:t xml:space="preserve"> o</w:t>
       </w:r>
       <w:r>
-        <w:t xml:space="preserve"> nejjednodušší objekt v mé hře. </w:t>
-      </w:r>
-      <w:proofErr w:type="gramStart"/>
-      <w:r>
-        <w:t>Slouží</w:t>
-      </w:r>
-      <w:proofErr w:type="gramEnd"/>
-      <w:r>
-        <w:t xml:space="preserve"> jen k označení konkrétního pole.</w:t>
+        <w:t xml:space="preserve"> nejjednodušší objekt v mé hře. Slouží jen k označení konkrétního pole.</w:t>
       </w:r>
     </w:p>
     <w:p>
@@ -9072,15 +8883,7 @@
         <w:ind w:firstLine="360"/>
       </w:pPr>
       <w:r>
-        <w:t xml:space="preserve">Hra </w:t>
-      </w:r>
-      <w:proofErr w:type="spellStart"/>
-      <w:r>
-        <w:t>Logibots</w:t>
-      </w:r>
-      <w:proofErr w:type="spellEnd"/>
-      <w:r>
-        <w:t xml:space="preserve"> má 16</w:t>
+        <w:t>Hra Logibots má 16</w:t>
       </w:r>
       <w:r>
         <w:t xml:space="preserve"> základních</w:t>
@@ -9107,15 +8910,7 @@
         <w:t>á hudba a je jiné pozadí. Všechny úrovně j</w:t>
       </w:r>
       <w:r>
-        <w:t xml:space="preserve">sou uspořádané </w:t>
-      </w:r>
-      <w:proofErr w:type="gramStart"/>
-      <w:r>
-        <w:t>s</w:t>
-      </w:r>
-      <w:proofErr w:type="gramEnd"/>
-      <w:r>
-        <w:t xml:space="preserve"> narůstající obtížnosti.</w:t>
+        <w:t>sou uspořádané s narůstající obtížnosti.</w:t>
       </w:r>
     </w:p>
     <w:p>
@@ -9139,7 +8934,7 @@
           <w:noProof/>
         </w:rPr>
         <w:drawing>
-          <wp:inline distT="0" distB="0" distL="0" distR="0" wp14:anchorId="6FA58378" wp14:editId="3A3DE7D3">
+          <wp:inline distT="0" distB="0" distL="0" distR="0" wp14:anchorId="6FA58378" wp14:editId="73922B89">
             <wp:extent cx="4579200" cy="2528020"/>
             <wp:effectExtent l="0" t="0" r="0" b="0"/>
             <wp:docPr id="1913052238" name="Picture 1913052238"/>
@@ -9272,13 +9067,8 @@
         <w:t xml:space="preserve"> dvěma roboty.</w:t>
       </w:r>
       <w:r>
-        <w:t xml:space="preserve"> </w:t>
-      </w:r>
-      <w:proofErr w:type="gramStart"/>
-      <w:r>
-        <w:t>Řeší</w:t>
-      </w:r>
-      <w:proofErr w:type="gramEnd"/>
+        <w:t xml:space="preserve"> Řeší</w:t>
+      </w:r>
       <w:r>
         <w:t xml:space="preserve"> se to například tak, že</w:t>
       </w:r>
@@ -9703,7 +9493,6 @@
       <w:r>
         <w:t xml:space="preserve">příkazy </w:t>
       </w:r>
-      <w:proofErr w:type="spellStart"/>
       <w:r>
         <w:rPr>
           <w:b/>
@@ -9711,11 +9500,9 @@
         </w:rPr>
         <w:t>move</w:t>
       </w:r>
-      <w:proofErr w:type="spellEnd"/>
       <w:r>
         <w:t xml:space="preserve">, </w:t>
       </w:r>
-      <w:proofErr w:type="spellStart"/>
       <w:r>
         <w:rPr>
           <w:b/>
@@ -9723,7 +9510,6 @@
         </w:rPr>
         <w:t>say</w:t>
       </w:r>
-      <w:proofErr w:type="spellEnd"/>
       <w:r>
         <w:t xml:space="preserve">, </w:t>
       </w:r>
@@ -9737,7 +9523,6 @@
       <w:r>
         <w:t xml:space="preserve">, </w:t>
       </w:r>
-      <w:proofErr w:type="spellStart"/>
       <w:r>
         <w:rPr>
           <w:b/>
@@ -9745,7 +9530,6 @@
         </w:rPr>
         <w:t>add</w:t>
       </w:r>
-      <w:proofErr w:type="spellEnd"/>
       <w:r>
         <w:t>,</w:t>
       </w:r>
@@ -9807,15 +9591,7 @@
       </w:pPr>
       <w:bookmarkStart w:id="48" w:name="_Toc162696013"/>
       <w:r>
-        <w:t xml:space="preserve">Operace </w:t>
-      </w:r>
-      <w:proofErr w:type="gramStart"/>
-      <w:r>
-        <w:t>s</w:t>
-      </w:r>
-      <w:proofErr w:type="gramEnd"/>
-      <w:r>
-        <w:t xml:space="preserve"> paměti</w:t>
+        <w:t>Operace s paměti</w:t>
       </w:r>
       <w:bookmarkEnd w:id="48"/>
     </w:p>
@@ -9850,75 +9626,63 @@
       <w:r>
         <w:t>„</w:t>
       </w:r>
-      <w:proofErr w:type="spellStart"/>
       <w:r>
         <w:t>save</w:t>
       </w:r>
-      <w:proofErr w:type="spellEnd"/>
-      <w:r>
-        <w:t>“</w:t>
+      <w:r>
+        <w:t xml:space="preserve">“ </w:t>
+      </w:r>
+      <w:r>
+        <w:t>uloží hodnotu aktivní složky do pasivní</w:t>
+      </w:r>
+      <w:r>
+        <w:t>.</w:t>
+      </w:r>
+      <w:r>
+        <w:t xml:space="preserve"> Využiti</w:t>
+      </w:r>
+      <w:r>
+        <w:t xml:space="preserve"> aktivní a pasivní </w:t>
+      </w:r>
+      <w:r>
+        <w:t>pamě</w:t>
+      </w:r>
+      <w:r>
+        <w:t>ti bude u dalších</w:t>
+      </w:r>
+      <w:r>
+        <w:t xml:space="preserve"> přikážu.</w:t>
+      </w:r>
+    </w:p>
+    <w:p>
+      <w:pPr>
+        <w:pStyle w:val="Nadpis2"/>
+      </w:pPr>
+      <w:bookmarkStart w:id="49" w:name="_Toc162696014"/>
+      <w:r>
+        <w:t>Pohyb</w:t>
+      </w:r>
+      <w:bookmarkEnd w:id="49"/>
+    </w:p>
+    <w:p>
+      <w:pPr>
+        <w:ind w:left="360" w:firstLine="348"/>
+      </w:pPr>
+      <w:r>
+        <w:t>Příkaz</w:t>
+      </w:r>
+      <w:r>
+        <w:t>em</w:t>
       </w:r>
       <w:r>
         <w:t xml:space="preserve"> </w:t>
       </w:r>
-      <w:proofErr w:type="gramStart"/>
-      <w:r>
-        <w:t>uloží</w:t>
-      </w:r>
-      <w:proofErr w:type="gramEnd"/>
-      <w:r>
-        <w:t xml:space="preserve"> hodnotu aktivní složky do pasivní</w:t>
-      </w:r>
-      <w:r>
-        <w:t>.</w:t>
-      </w:r>
-      <w:r>
-        <w:t xml:space="preserve"> Využiti</w:t>
-      </w:r>
-      <w:r>
-        <w:t xml:space="preserve"> aktivní a pasivní </w:t>
-      </w:r>
-      <w:r>
-        <w:t>pamě</w:t>
-      </w:r>
-      <w:r>
-        <w:t>ti bude u dalších</w:t>
-      </w:r>
-      <w:r>
-        <w:t xml:space="preserve"> přikážu.</w:t>
-      </w:r>
-    </w:p>
-    <w:p>
-      <w:pPr>
-        <w:pStyle w:val="Nadpis2"/>
-      </w:pPr>
-      <w:bookmarkStart w:id="49" w:name="_Toc162696014"/>
-      <w:r>
-        <w:t>Pohyb</w:t>
-      </w:r>
-      <w:bookmarkEnd w:id="49"/>
-    </w:p>
-    <w:p>
-      <w:pPr>
-        <w:ind w:left="360" w:firstLine="348"/>
-      </w:pPr>
-      <w:r>
-        <w:t>Příkaz</w:t>
-      </w:r>
-      <w:r>
-        <w:t>em</w:t>
-      </w:r>
-      <w:r>
-        <w:t xml:space="preserve"> </w:t>
-      </w:r>
       <w:r>
         <w:t>„</w:t>
       </w:r>
-      <w:proofErr w:type="spellStart"/>
       <w:r>
         <w:t>move</w:t>
       </w:r>
-      <w:proofErr w:type="spellEnd"/>
       <w:r>
         <w:t>“</w:t>
       </w:r>
@@ -9938,233 +9702,173 @@
       <w:r>
         <w:t>„</w:t>
       </w:r>
-      <w:proofErr w:type="spellStart"/>
-      <w:r>
-        <w:t>move</w:t>
-      </w:r>
-      <w:proofErr w:type="spellEnd"/>
+      <w:r>
+        <w:t>move left</w:t>
+      </w:r>
+      <w:r>
+        <w:t>“</w:t>
+      </w:r>
+      <w:r>
+        <w:t xml:space="preserve"> pohne s robotem doleva.</w:t>
+      </w:r>
+      <w:r>
+        <w:t xml:space="preserve"> Jezdit s robotem můžete do 4 směru.</w:t>
+      </w:r>
+      <w:r>
+        <w:t xml:space="preserve"> Při</w:t>
+      </w:r>
+      <w:r>
+        <w:t xml:space="preserve"> testovaní hry jsem zjistil, že</w:t>
+      </w:r>
+      <w:r>
+        <w:t xml:space="preserve"> stejný příkaz move se opakuje</w:t>
+      </w:r>
+      <w:r>
+        <w:t xml:space="preserve"> několikrát</w:t>
+      </w:r>
+      <w:r>
+        <w:t xml:space="preserve"> z</w:t>
+      </w:r>
+      <w:r>
+        <w:t>a</w:t>
+      </w:r>
+      <w:r>
+        <w:t> </w:t>
+      </w:r>
+      <w:r>
+        <w:t>sebou</w:t>
+      </w:r>
+      <w:r>
+        <w:t>.</w:t>
+      </w:r>
+      <w:r>
+        <w:t xml:space="preserve"> Například když chcete pohnout robotem doprava</w:t>
+      </w:r>
+      <w:r>
+        <w:t xml:space="preserve"> o 10 políček tak musíte napsat desetkrát za sebou „move right“.</w:t>
+      </w:r>
+      <w:r>
+        <w:t xml:space="preserve"> Proto jsem</w:t>
+      </w:r>
+      <w:r>
+        <w:t xml:space="preserve"> hru</w:t>
+      </w:r>
+      <w:r>
+        <w:t xml:space="preserve"> vylepšil další syntaxi</w:t>
+      </w:r>
       <w:r>
         <w:t xml:space="preserve"> </w:t>
       </w:r>
-      <w:proofErr w:type="spellStart"/>
-      <w:r>
-        <w:t>left</w:t>
-      </w:r>
-      <w:proofErr w:type="spellEnd"/>
+      <w:r>
+        <w:t>„</w:t>
+      </w:r>
+      <w:r>
+        <w:t>move right 10</w:t>
+      </w:r>
       <w:r>
         <w:t>“</w:t>
       </w:r>
       <w:r>
-        <w:t xml:space="preserve"> pohne s robotem doleva.</w:t>
-      </w:r>
-      <w:r>
-        <w:t xml:space="preserve"> Jezdit s robotem můžete do 4 směru.</w:t>
-      </w:r>
-      <w:r>
-        <w:t xml:space="preserve"> Při</w:t>
-      </w:r>
-      <w:r>
-        <w:t xml:space="preserve"> testovaní hry jsem zjistil, že</w:t>
-      </w:r>
-      <w:r>
-        <w:t xml:space="preserve"> stejný příkaz </w:t>
-      </w:r>
-      <w:proofErr w:type="spellStart"/>
-      <w:r>
-        <w:t>move</w:t>
-      </w:r>
-      <w:proofErr w:type="spellEnd"/>
-      <w:r>
-        <w:t xml:space="preserve"> se opakuje</w:t>
-      </w:r>
-      <w:r>
-        <w:t xml:space="preserve"> několikrát</w:t>
-      </w:r>
-      <w:r>
-        <w:t xml:space="preserve"> z</w:t>
-      </w:r>
-      <w:r>
-        <w:t>a</w:t>
-      </w:r>
-      <w:r>
-        <w:t> </w:t>
-      </w:r>
-      <w:r>
-        <w:t>sebou</w:t>
-      </w:r>
-      <w:r>
         <w:t>.</w:t>
       </w:r>
       <w:r>
-        <w:t xml:space="preserve"> Například když chcete pohnout robotem doprava</w:t>
-      </w:r>
-      <w:r>
-        <w:t xml:space="preserve"> o 10 políček tak musíte napsat desetkrát za sebou „</w:t>
-      </w:r>
-      <w:proofErr w:type="spellStart"/>
-      <w:r>
-        <w:t>move</w:t>
-      </w:r>
-      <w:proofErr w:type="spellEnd"/>
-      <w:r>
         <w:t xml:space="preserve"> </w:t>
       </w:r>
-      <w:proofErr w:type="spellStart"/>
-      <w:r>
-        <w:t>right</w:t>
-      </w:r>
-      <w:proofErr w:type="spellEnd"/>
-      <w:r>
-        <w:t>“.</w:t>
-      </w:r>
-      <w:r>
-        <w:t xml:space="preserve"> Proto jsem</w:t>
-      </w:r>
-      <w:r>
-        <w:t xml:space="preserve"> hru</w:t>
-      </w:r>
-      <w:r>
-        <w:t xml:space="preserve"> vylepšil další syntaxi</w:t>
+      <w:r>
+        <w:t>Tyto</w:t>
+      </w:r>
+      <w:r>
+        <w:t xml:space="preserve"> p</w:t>
+      </w:r>
+      <w:r>
+        <w:t>říkazy</w:t>
+      </w:r>
+      <w:r>
+        <w:t xml:space="preserve"> jsou</w:t>
+      </w:r>
+      <w:r>
+        <w:t xml:space="preserve"> pro hru</w:t>
       </w:r>
       <w:r>
         <w:t xml:space="preserve"> </w:t>
       </w:r>
       <w:r>
+        <w:t>ekvivalentní.</w:t>
+      </w:r>
+    </w:p>
+    <w:p>
+      <w:pPr>
+        <w:pStyle w:val="Nadpis2"/>
+      </w:pPr>
+      <w:bookmarkStart w:id="50" w:name="_Toc162696015"/>
+      <w:r>
+        <w:t>Komunikace</w:t>
+      </w:r>
+      <w:bookmarkEnd w:id="50"/>
+    </w:p>
+    <w:p>
+      <w:pPr>
+        <w:ind w:left="360" w:firstLine="348"/>
+      </w:pPr>
+      <w:r>
+        <w:t xml:space="preserve">Pro komunikací mezi roboty se používají 2 příkazy </w:t>
+      </w:r>
+      <w:r>
         <w:t>„</w:t>
       </w:r>
-      <w:proofErr w:type="spellStart"/>
-      <w:r>
-        <w:t>move</w:t>
-      </w:r>
-      <w:proofErr w:type="spellEnd"/>
+      <w:r>
+        <w:t>say</w:t>
+      </w:r>
+      <w:r>
+        <w:t xml:space="preserve">“ </w:t>
+      </w:r>
+      <w:r>
+        <w:t xml:space="preserve">a </w:t>
+      </w:r>
+      <w:r>
+        <w:t>„</w:t>
+      </w:r>
+      <w:r>
+        <w:t>listen</w:t>
+      </w:r>
+      <w:r>
+        <w:t>“</w:t>
+      </w:r>
+      <w:r>
+        <w:t>.</w:t>
+      </w:r>
+      <w:r>
+        <w:t xml:space="preserve"> Když robot komunikuje s</w:t>
+      </w:r>
+      <w:r>
+        <w:t> mikrofonem nebo reproduktorem tak</w:t>
+      </w:r>
+      <w:r>
+        <w:t xml:space="preserve"> stačí jenom</w:t>
+      </w:r>
+      <w:r>
+        <w:t xml:space="preserve"> aby robot stal vedle</w:t>
+      </w:r>
+      <w:r>
+        <w:t xml:space="preserve"> dané krabice. Poté </w:t>
+      </w:r>
+      <w:r>
+        <w:t xml:space="preserve">robot musí </w:t>
+      </w:r>
+      <w:r>
+        <w:t>provést</w:t>
+      </w:r>
+      <w:r>
+        <w:t xml:space="preserve"> například</w:t>
+      </w:r>
+      <w:r>
+        <w:t xml:space="preserve"> příkaz</w:t>
+      </w:r>
       <w:r>
         <w:t xml:space="preserve"> </w:t>
       </w:r>
-      <w:proofErr w:type="spellStart"/>
-      <w:r>
-        <w:t>right</w:t>
-      </w:r>
-      <w:proofErr w:type="spellEnd"/>
-      <w:r>
-        <w:t xml:space="preserve"> 10</w:t>
-      </w:r>
-      <w:r>
-        <w:t>“</w:t>
-      </w:r>
-      <w:r>
-        <w:t>.</w:t>
-      </w:r>
-      <w:r>
-        <w:t xml:space="preserve"> </w:t>
-      </w:r>
-      <w:r>
-        <w:t>Tyto</w:t>
-      </w:r>
-      <w:r>
-        <w:t xml:space="preserve"> p</w:t>
-      </w:r>
-      <w:r>
-        <w:t>říkazy</w:t>
-      </w:r>
-      <w:r>
-        <w:t xml:space="preserve"> jsou</w:t>
-      </w:r>
-      <w:r>
-        <w:t xml:space="preserve"> pro hru</w:t>
-      </w:r>
-      <w:r>
-        <w:t xml:space="preserve"> </w:t>
-      </w:r>
-      <w:r>
-        <w:t>ekvivalentní.</w:t>
-      </w:r>
-    </w:p>
-    <w:p>
-      <w:pPr>
-        <w:pStyle w:val="Nadpis2"/>
-      </w:pPr>
-      <w:bookmarkStart w:id="50" w:name="_Toc162696015"/>
-      <w:r>
-        <w:t>Komunikace</w:t>
-      </w:r>
-      <w:bookmarkEnd w:id="50"/>
-    </w:p>
-    <w:p>
-      <w:pPr>
-        <w:ind w:left="360" w:firstLine="348"/>
-      </w:pPr>
-      <w:r>
-        <w:t xml:space="preserve">Pro komunikací mezi roboty se používají 2 příkazy </w:t>
-      </w:r>
-      <w:r>
-        <w:t>„</w:t>
-      </w:r>
-      <w:proofErr w:type="spellStart"/>
-      <w:r>
-        <w:t>say</w:t>
-      </w:r>
-      <w:proofErr w:type="spellEnd"/>
-      <w:r>
-        <w:t>“</w:t>
-      </w:r>
-      <w:r>
-        <w:t xml:space="preserve"> </w:t>
-      </w:r>
-      <w:r>
-        <w:t xml:space="preserve">a </w:t>
-      </w:r>
-      <w:r>
-        <w:t>„</w:t>
-      </w:r>
-      <w:r>
-        <w:t>listen</w:t>
-      </w:r>
-      <w:r>
-        <w:t>“</w:t>
-      </w:r>
-      <w:r>
-        <w:t>.</w:t>
-      </w:r>
-      <w:r>
-        <w:t xml:space="preserve"> Když robot komunikuje s</w:t>
-      </w:r>
-      <w:r>
-        <w:t> mikrofonem nebo reproduktorem tak</w:t>
-      </w:r>
-      <w:r>
-        <w:t xml:space="preserve"> stačí jenom</w:t>
-      </w:r>
-      <w:r>
-        <w:t xml:space="preserve"> aby robot stal vedle</w:t>
-      </w:r>
-      <w:r>
-        <w:t xml:space="preserve"> dané krabice. Poté </w:t>
-      </w:r>
-      <w:r>
-        <w:t xml:space="preserve">robot musí </w:t>
-      </w:r>
-      <w:r>
-        <w:t>provést</w:t>
-      </w:r>
-      <w:r>
-        <w:t xml:space="preserve"> například</w:t>
-      </w:r>
-      <w:r>
-        <w:t xml:space="preserve"> příkaz</w:t>
-      </w:r>
-      <w:r>
-        <w:t xml:space="preserve"> </w:t>
-      </w:r>
-      <w:r>
-        <w:t xml:space="preserve">„listen </w:t>
-      </w:r>
-      <w:proofErr w:type="spellStart"/>
-      <w:r>
-        <w:t>left</w:t>
-      </w:r>
-      <w:proofErr w:type="spellEnd"/>
-      <w:r>
-        <w:t>“</w:t>
+      <w:r>
+        <w:t>„listen left“</w:t>
       </w:r>
       <w:r>
         <w:t xml:space="preserve"> a h</w:t>
@@ -10195,15 +9899,7 @@
         <w:t>Když robot potřebuje předat sv</w:t>
       </w:r>
       <w:r>
-        <w:t>é aktivní číslo, tak provede příkaz „</w:t>
-      </w:r>
-      <w:proofErr w:type="spellStart"/>
-      <w:r>
-        <w:t>say</w:t>
-      </w:r>
-      <w:proofErr w:type="spellEnd"/>
-      <w:r>
-        <w:t xml:space="preserve"> up“.</w:t>
+        <w:t>é aktivní číslo, tak provede příkaz „say up“.</w:t>
       </w:r>
       <w:r>
         <w:t xml:space="preserve"> Tim přepíše hodnotu v mikrofonu na svojí aktivní.</w:t>
@@ -10239,58 +9935,37 @@
         <w:ind w:left="360"/>
       </w:pPr>
       <w:r>
-        <w:t xml:space="preserve">Robot umí sčítat a odčítat celá čísla. K tomu mu </w:t>
-      </w:r>
-      <w:proofErr w:type="gramStart"/>
-      <w:r>
-        <w:t>slouží</w:t>
-      </w:r>
-      <w:proofErr w:type="gramEnd"/>
-      <w:r>
-        <w:t xml:space="preserve"> dva příkazy </w:t>
+        <w:t xml:space="preserve">Robot umí sčítat a odčítat celá čísla. K tomu mu slouží dva příkazy </w:t>
       </w:r>
       <w:r>
         <w:t>„</w:t>
       </w:r>
-      <w:proofErr w:type="spellStart"/>
       <w:r>
         <w:t>add</w:t>
       </w:r>
-      <w:proofErr w:type="spellEnd"/>
+      <w:r>
+        <w:t xml:space="preserve">“ </w:t>
+      </w:r>
+      <w:r>
+        <w:t xml:space="preserve">a </w:t>
+      </w:r>
+      <w:r>
+        <w:t>„</w:t>
+      </w:r>
+      <w:r>
+        <w:t>sub</w:t>
+      </w:r>
       <w:r>
         <w:t>“</w:t>
       </w:r>
       <w:r>
-        <w:t xml:space="preserve"> </w:t>
-      </w:r>
-      <w:r>
-        <w:t xml:space="preserve">a </w:t>
-      </w:r>
-      <w:r>
-        <w:t>„</w:t>
-      </w:r>
-      <w:r>
-        <w:t>sub</w:t>
-      </w:r>
-      <w:r>
-        <w:t>“</w:t>
-      </w:r>
-      <w:r>
         <w:t xml:space="preserve">. </w:t>
       </w:r>
       <w:r>
         <w:t>Příkazem</w:t>
       </w:r>
       <w:r>
-        <w:t xml:space="preserve"> „</w:t>
-      </w:r>
-      <w:proofErr w:type="spellStart"/>
-      <w:r>
-        <w:t>add</w:t>
-      </w:r>
-      <w:proofErr w:type="spellEnd"/>
-      <w:r>
-        <w:t xml:space="preserve"> 2“ </w:t>
+        <w:t xml:space="preserve"> „add 2“ </w:t>
       </w:r>
       <w:r>
         <w:t xml:space="preserve">přečteme k aktivní </w:t>
@@ -10502,21 +10177,29 @@
         <w:t xml:space="preserve">dušší </w:t>
       </w:r>
       <w:r>
-        <w:t>skok je „</w:t>
-      </w:r>
-      <w:proofErr w:type="spellStart"/>
-      <w:r>
-        <w:t>jump</w:t>
-      </w:r>
-      <w:proofErr w:type="spellEnd"/>
-      <w:r>
-        <w:t>“, ten se provede vždycky. Skok „</w:t>
-      </w:r>
-      <w:proofErr w:type="spellStart"/>
-      <w:r>
-        <w:t>jumpz</w:t>
-      </w:r>
-      <w:proofErr w:type="spellEnd"/>
+        <w:t>skok je „jump“, ten se provede vždycky. Skok „jumpz“</w:t>
+      </w:r>
+      <w:r>
+        <w:t xml:space="preserve"> se provede</w:t>
+      </w:r>
+      <w:r>
+        <w:t xml:space="preserve"> jen tehdy, když v aktivní složce je </w:t>
+      </w:r>
+      <w:r>
+        <w:t>0. Jinak řádek přeskočí a jde na další příkaz.</w:t>
+      </w:r>
+      <w:r>
+        <w:t xml:space="preserve"> </w:t>
+      </w:r>
+      <w:r>
+        <w:t xml:space="preserve">Skok </w:t>
+      </w:r>
+      <w:r>
+        <w:t>„jump</w:t>
+      </w:r>
+      <w:r>
+        <w:t>g</w:t>
+      </w:r>
       <w:r>
         <w:t>“</w:t>
       </w:r>
@@ -10524,43 +10207,6 @@
         <w:t xml:space="preserve"> se provede</w:t>
       </w:r>
       <w:r>
-        <w:t xml:space="preserve"> jen tehdy, když v aktivní složce je </w:t>
-      </w:r>
-      <w:r>
-        <w:t xml:space="preserve">0. Jinak řádek </w:t>
-      </w:r>
-      <w:proofErr w:type="gramStart"/>
-      <w:r>
-        <w:t>přeskočí</w:t>
-      </w:r>
-      <w:proofErr w:type="gramEnd"/>
-      <w:r>
-        <w:t xml:space="preserve"> a jde na další příkaz.</w:t>
-      </w:r>
-      <w:r>
-        <w:t xml:space="preserve"> </w:t>
-      </w:r>
-      <w:r>
-        <w:t xml:space="preserve">Skok </w:t>
-      </w:r>
-      <w:r>
-        <w:t>„</w:t>
-      </w:r>
-      <w:proofErr w:type="spellStart"/>
-      <w:r>
-        <w:t>jump</w:t>
-      </w:r>
-      <w:r>
-        <w:t>g</w:t>
-      </w:r>
-      <w:proofErr w:type="spellEnd"/>
-      <w:r>
-        <w:t>“</w:t>
-      </w:r>
-      <w:r>
-        <w:t xml:space="preserve"> se provede</w:t>
-      </w:r>
-      <w:r>
         <w:t>,</w:t>
       </w:r>
       <w:r>
@@ -10570,15 +10216,7 @@
         <w:t xml:space="preserve"> číslo v aktivní složce je kladné. </w:t>
       </w:r>
       <w:r>
-        <w:t>„</w:t>
-      </w:r>
-      <w:proofErr w:type="spellStart"/>
-      <w:r>
-        <w:t>jumpl</w:t>
-      </w:r>
-      <w:proofErr w:type="spellEnd"/>
-      <w:r>
-        <w:t xml:space="preserve">“ se provede, když číslo je </w:t>
+        <w:t xml:space="preserve">„jumpl“ se provede, když číslo je </w:t>
       </w:r>
       <w:r>
         <w:t>záporné</w:t>
@@ -10706,15 +10344,7 @@
         <w:t xml:space="preserve"> Odečte se jednička. Když je aktivní číslo </w:t>
       </w:r>
       <w:r>
-        <w:t xml:space="preserve">kladné tak </w:t>
-      </w:r>
-      <w:proofErr w:type="gramStart"/>
-      <w:r>
-        <w:t>přeskočí</w:t>
-      </w:r>
-      <w:proofErr w:type="gramEnd"/>
-      <w:r>
-        <w:t xml:space="preserve"> na</w:t>
+        <w:t>kladné tak přeskočí na</w:t>
       </w:r>
       <w:r>
         <w:t xml:space="preserve"> kotvu</w:t>
@@ -10723,15 +10353,7 @@
         <w:t xml:space="preserve"> </w:t>
       </w:r>
       <w:r>
-        <w:t>„</w:t>
-      </w:r>
-      <w:proofErr w:type="spellStart"/>
-      <w:r>
-        <w:t>loop</w:t>
-      </w:r>
-      <w:proofErr w:type="spellEnd"/>
-      <w:r>
-        <w:t>“</w:t>
+        <w:t>„loop“</w:t>
       </w:r>
       <w:r>
         <w:t>. Pohne doprava a zase odečte jedničku.</w:t>
@@ -10834,26 +10456,10 @@
         <w:ind w:firstLine="360"/>
       </w:pPr>
       <w:r>
-        <w:t>Funkce se definuje klíčovým slovem „</w:t>
-      </w:r>
-      <w:proofErr w:type="spellStart"/>
-      <w:r>
-        <w:t>func</w:t>
-      </w:r>
-      <w:proofErr w:type="spellEnd"/>
-      <w:r>
-        <w:t>“</w:t>
-      </w:r>
-      <w:r>
-        <w:t xml:space="preserve"> a </w:t>
-      </w:r>
-      <w:proofErr w:type="gramStart"/>
-      <w:r>
-        <w:t>končí</w:t>
-      </w:r>
-      <w:proofErr w:type="gramEnd"/>
-      <w:r>
-        <w:t xml:space="preserve"> dvojtečkou. Uvnitř funkce můžete past</w:t>
+        <w:t>Funkce se definuje klíčovým slovem „func“</w:t>
+      </w:r>
+      <w:r>
+        <w:t xml:space="preserve"> a končí dvojtečkou. Uvnitř funkce můžete past</w:t>
       </w:r>
       <w:r>
         <w:t xml:space="preserve"> libovolný kód kromě funkci</w:t>
@@ -10883,15 +10489,7 @@
         <w:t xml:space="preserve"> </w:t>
       </w:r>
       <w:r>
-        <w:t>klíčovým slovem „</w:t>
-      </w:r>
-      <w:proofErr w:type="spellStart"/>
-      <w:r>
-        <w:t>endfunc</w:t>
-      </w:r>
-      <w:proofErr w:type="spellEnd"/>
-      <w:r>
-        <w:t>“.</w:t>
+        <w:t>klíčovým slovem „endfunc“.</w:t>
       </w:r>
       <w:r>
         <w:t xml:space="preserve"> Když chcete funkci zavolat stačí napsat její název.</w:t>
@@ -10913,13 +10511,8 @@
     </w:p>
     <w:p>
       <w:r>
-        <w:t xml:space="preserve">Ve hře </w:t>
-      </w:r>
-      <w:proofErr w:type="spellStart"/>
-      <w:r>
-        <w:t>Logibots</w:t>
-      </w:r>
-      <w:proofErr w:type="spellEnd"/>
+        <w:t>Ve hře Logibots</w:t>
+      </w:r>
       <w:r>
         <w:t xml:space="preserve"> si můžete vždycky podívat do dokumentace jazyka.</w:t>
       </w:r>
@@ -10947,7 +10540,6 @@
       <w:r>
         <w:t xml:space="preserve">Barevné ztvárnění jsem dosáhl díky použité technologie </w:t>
       </w:r>
-      <w:proofErr w:type="spellStart"/>
       <w:r>
         <w:rPr>
           <w:b/>
@@ -10955,7 +10547,6 @@
         </w:rPr>
         <w:t>BBCode</w:t>
       </w:r>
-      <w:proofErr w:type="spellEnd"/>
       <w:r>
         <w:t>.</w:t>
       </w:r>
@@ -11093,39 +10684,7 @@
     </w:p>
     <w:p>
       <w:r>
-        <w:t>„C:\</w:t>
-      </w:r>
-      <w:proofErr w:type="spellStart"/>
-      <w:r>
-        <w:t>Users</w:t>
-      </w:r>
-      <w:proofErr w:type="spellEnd"/>
-      <w:r>
-        <w:t>\user \</w:t>
-      </w:r>
-      <w:proofErr w:type="spellStart"/>
-      <w:r>
-        <w:t>AppData</w:t>
-      </w:r>
-      <w:proofErr w:type="spellEnd"/>
-      <w:r>
-        <w:t>\Roaming\Godot\</w:t>
-      </w:r>
-      <w:proofErr w:type="spellStart"/>
-      <w:r>
-        <w:t>app_userdata</w:t>
-      </w:r>
-      <w:proofErr w:type="spellEnd"/>
-      <w:r>
-        <w:t>\</w:t>
-      </w:r>
-      <w:proofErr w:type="spellStart"/>
-      <w:r>
-        <w:t>Logibots</w:t>
-      </w:r>
-      <w:proofErr w:type="spellEnd"/>
-      <w:r>
-        <w:t>“.</w:t>
+        <w:t>„C:\Users\user \AppData\Roaming\Godot\app_userdata\Logibots“.</w:t>
       </w:r>
     </w:p>
     <w:p>
@@ -11148,36 +10707,10 @@
         <w:t>složka „</w:t>
       </w:r>
       <w:r>
-        <w:t>~</w:t>
-      </w:r>
-      <w:proofErr w:type="gramStart"/>
-      <w:r>
-        <w:t>/.</w:t>
-      </w:r>
-      <w:proofErr w:type="spellStart"/>
-      <w:r>
-        <w:t>local</w:t>
-      </w:r>
-      <w:proofErr w:type="spellEnd"/>
-      <w:proofErr w:type="gramEnd"/>
-      <w:r>
-        <w:t>/</w:t>
-      </w:r>
-      <w:proofErr w:type="spellStart"/>
-      <w:r>
-        <w:t>share</w:t>
-      </w:r>
-      <w:proofErr w:type="spellEnd"/>
-      <w:r>
-        <w:t>/</w:t>
-      </w:r>
-      <w:proofErr w:type="spellStart"/>
-      <w:r>
-        <w:t>Logibots</w:t>
-      </w:r>
-      <w:proofErr w:type="spellEnd"/>
-      <w:r>
-        <w:t>“</w:t>
+        <w:t>~/.local/share/</w:t>
+      </w:r>
+      <w:r>
+        <w:t>Logibots“</w:t>
       </w:r>
       <w:r>
         <w:t>.</w:t>
@@ -11190,16 +10723,11 @@
       <w:r>
         <w:t xml:space="preserve">Ve složce </w:t>
       </w:r>
-      <w:proofErr w:type="spellStart"/>
       <w:r>
         <w:t>L</w:t>
       </w:r>
       <w:r>
-        <w:t>ogibots</w:t>
-      </w:r>
-      <w:proofErr w:type="spellEnd"/>
-      <w:r>
-        <w:t xml:space="preserve"> </w:t>
+        <w:t xml:space="preserve">ogibots </w:t>
       </w:r>
       <w:r>
         <w:t>generuji</w:t>
@@ -11207,7 +10735,6 @@
       <w:r>
         <w:t xml:space="preserve"> dvě složky </w:t>
       </w:r>
-      <w:proofErr w:type="spellStart"/>
       <w:r>
         <w:rPr>
           <w:b/>
@@ -11215,11 +10742,9 @@
         </w:rPr>
         <w:t>Saves</w:t>
       </w:r>
-      <w:proofErr w:type="spellEnd"/>
       <w:r>
         <w:t xml:space="preserve"> a </w:t>
       </w:r>
-      <w:proofErr w:type="spellStart"/>
       <w:r>
         <w:rPr>
           <w:b/>
@@ -11227,20 +10752,11 @@
         </w:rPr>
         <w:t>levels</w:t>
       </w:r>
-      <w:proofErr w:type="spellEnd"/>
       <w:r>
         <w:t>.</w:t>
       </w:r>
       <w:r>
-        <w:t xml:space="preserve"> V </w:t>
-      </w:r>
-      <w:proofErr w:type="spellStart"/>
-      <w:r>
-        <w:t>levels</w:t>
-      </w:r>
-      <w:proofErr w:type="spellEnd"/>
-      <w:r>
-        <w:t xml:space="preserve"> se nachází </w:t>
+        <w:t xml:space="preserve"> V levels se nachází </w:t>
       </w:r>
       <w:r>
         <w:t>všechny úrovně v binárním formátu.</w:t>
@@ -11263,27 +10779,14 @@
         <w:ind w:firstLine="708"/>
       </w:pPr>
       <w:r>
-        <w:t xml:space="preserve">Ve složce </w:t>
-      </w:r>
-      <w:proofErr w:type="spellStart"/>
-      <w:r>
-        <w:t>Saves</w:t>
-      </w:r>
-      <w:proofErr w:type="spellEnd"/>
-      <w:r>
-        <w:t xml:space="preserve"> se </w:t>
+        <w:t xml:space="preserve">Ve složce Saves se </w:t>
       </w:r>
       <w:r>
         <w:t xml:space="preserve">nachází </w:t>
       </w:r>
       <w:r>
-        <w:t xml:space="preserve">4 složky a soubor </w:t>
-      </w:r>
-      <w:proofErr w:type="spellStart"/>
-      <w:r>
-        <w:t>settings</w:t>
-      </w:r>
-      <w:proofErr w:type="spellEnd"/>
+        <w:t>4 složky a soubor settings</w:t>
+      </w:r>
       <w:r>
         <w:t xml:space="preserve">, který v sobě </w:t>
       </w:r>
@@ -11383,434 +10886,370 @@
       <w:r>
         <w:t xml:space="preserve"> příkazu </w:t>
       </w:r>
-      <w:proofErr w:type="spellStart"/>
       <w:r>
         <w:rPr>
           <w:b/>
           <w:bCs/>
         </w:rPr>
-        <w:t>say</w:t>
-      </w:r>
-      <w:proofErr w:type="spellEnd"/>
+        <w:t xml:space="preserve">say </w:t>
+      </w:r>
+      <w:r>
+        <w:t xml:space="preserve">a </w:t>
+      </w:r>
       <w:r>
         <w:rPr>
           <w:b/>
           <w:bCs/>
         </w:rPr>
+        <w:t>listen</w:t>
+      </w:r>
+      <w:r>
+        <w:t>. Robotí v mém programu</w:t>
+      </w:r>
+      <w:r>
+        <w:t xml:space="preserve"> jsou</w:t>
+      </w:r>
+      <w:r>
         <w:t xml:space="preserve"> </w:t>
       </w:r>
       <w:r>
-        <w:t xml:space="preserve">a </w:t>
+        <w:t>poctivý</w:t>
+      </w:r>
+      <w:r>
+        <w:t>,</w:t>
+      </w:r>
+      <w:r>
+        <w:t xml:space="preserve"> takže když někomu něco sděluji, tak čekají </w:t>
+      </w:r>
+      <w:r>
+        <w:t>n</w:t>
+      </w:r>
+      <w:r>
+        <w:t>a</w:t>
+      </w:r>
+      <w:r>
+        <w:t xml:space="preserve"> druhého</w:t>
+      </w:r>
+      <w:r>
+        <w:t>.</w:t>
+      </w:r>
+      <w:r>
+        <w:t xml:space="preserve"> To samé platí i pro poslouchání.</w:t>
+      </w:r>
+      <w:r>
+        <w:t xml:space="preserve"> Další synchronizační </w:t>
+      </w:r>
+      <w:r>
+        <w:t>vylepšení, že za jednu jednotku času se vykonává jeden příkaz.</w:t>
+      </w:r>
+      <w:r>
+        <w:t xml:space="preserve"> Tudíž roboti s identickým kódem </w:t>
+      </w:r>
+      <w:r>
+        <w:t>vykonávají vše synchronně.</w:t>
+      </w:r>
+    </w:p>
+    <w:p>
+      <w:pPr>
+        <w:pStyle w:val="Nadpis2"/>
+      </w:pPr>
+      <w:bookmarkStart w:id="61" w:name="_Toc162696022"/>
+      <w:r>
+        <w:t>Realizace</w:t>
+      </w:r>
+      <w:bookmarkEnd w:id="61"/>
+    </w:p>
+    <w:p>
+      <w:pPr>
+        <w:ind w:left="360" w:firstLine="348"/>
+      </w:pPr>
+      <w:r>
+        <w:t>Programově každý robot je objekt. Robot si pamatuje svůj kód, a svojí pozici v kódu.</w:t>
+      </w:r>
+      <w:r>
+        <w:t xml:space="preserve"> Robot má funkci </w:t>
+      </w:r>
+      <w:r>
+        <w:t>„</w:t>
+      </w:r>
+      <w:r>
+        <w:t>move</w:t>
+      </w:r>
+      <w:r>
+        <w:t>“</w:t>
+      </w:r>
+      <w:r>
+        <w:t xml:space="preserve">, </w:t>
+      </w:r>
+      <w:r>
+        <w:t>„</w:t>
+      </w:r>
+      <w:r>
+        <w:t>say</w:t>
+      </w:r>
+      <w:r>
+        <w:t>“</w:t>
+      </w:r>
+      <w:r>
+        <w:t xml:space="preserve">, </w:t>
+      </w:r>
+      <w:r>
+        <w:t>„</w:t>
+      </w:r>
+      <w:r>
+        <w:t>listen</w:t>
+      </w:r>
+      <w:r>
+        <w:t>“</w:t>
+      </w:r>
+      <w:r>
+        <w:t xml:space="preserve">, </w:t>
+      </w:r>
+      <w:r>
+        <w:t>„</w:t>
+      </w:r>
+      <w:r>
+        <w:t>add</w:t>
+      </w:r>
+      <w:r>
+        <w:t>“</w:t>
+      </w:r>
+      <w:r>
+        <w:t xml:space="preserve">, </w:t>
+      </w:r>
+      <w:r>
+        <w:t>„</w:t>
+      </w:r>
+      <w:r>
+        <w:t>jump</w:t>
+      </w:r>
+      <w:r>
+        <w:t>“</w:t>
+      </w:r>
+      <w:r>
+        <w:t xml:space="preserve">. Před </w:t>
+      </w:r>
+      <w:r>
+        <w:t>každým</w:t>
+      </w:r>
+      <w:r>
+        <w:t xml:space="preserve"> provedením příkazu</w:t>
+      </w:r>
+      <w:r>
+        <w:t xml:space="preserve"> </w:t>
+      </w:r>
+      <w:r>
+        <w:t>scéna</w:t>
+      </w:r>
+      <w:r>
+        <w:t xml:space="preserve"> level vystupuje jako plánovač události. Zkouší nasimulovat další tah</w:t>
+      </w:r>
+      <w:r>
+        <w:t xml:space="preserve"> a naplánovat všechny pohyby a činnosti robotu.</w:t>
+      </w:r>
+      <w:r>
+        <w:t xml:space="preserve"> Když zpracuje </w:t>
+      </w:r>
+      <w:r>
+        <w:t>všechny roboty a naplánuje její činnosti, zavolá signál „AllBotsAreReady“</w:t>
+      </w:r>
+      <w:r>
+        <w:t>, po zavoláni signálu každý bot</w:t>
+      </w:r>
+      <w:r>
+        <w:t xml:space="preserve"> značné svůj pohyb a hráč uvidí animaci.</w:t>
+      </w:r>
+      <w:r>
+        <w:t xml:space="preserve"> </w:t>
+      </w:r>
+    </w:p>
+    <w:p>
+      <w:pPr>
+        <w:ind w:left="360" w:firstLine="348"/>
+      </w:pPr>
+      <w:r>
+        <w:t xml:space="preserve">Plánovač ve scéně level kontroluje správnost </w:t>
+      </w:r>
+      <w:r>
+        <w:t>kódu hráče.</w:t>
+      </w:r>
+      <w:r>
+        <w:t xml:space="preserve"> </w:t>
+      </w:r>
+      <w:r>
+        <w:t xml:space="preserve">Kdyby například </w:t>
+      </w:r>
+      <w:r>
+        <w:t>někdo měl špatný</w:t>
+      </w:r>
+      <w:r>
+        <w:t xml:space="preserve"> řádek v kódu</w:t>
+      </w:r>
+      <w:r>
+        <w:t>, tak plánovač hodí chybu a hráč uvidí</w:t>
+      </w:r>
+      <w:r>
+        <w:t xml:space="preserve"> v okně informaci kde, na jaké řádce a co se pokazilo.</w:t>
+      </w:r>
+    </w:p>
+    <w:p>
+      <w:pPr>
+        <w:pStyle w:val="Nadpis1"/>
+      </w:pPr>
+      <w:bookmarkStart w:id="62" w:name="_Toc162696023"/>
+      <w:r>
+        <w:t>Webový server</w:t>
+      </w:r>
+      <w:bookmarkEnd w:id="62"/>
+    </w:p>
+    <w:p>
+      <w:pPr>
+        <w:ind w:firstLine="360"/>
+      </w:pPr>
+      <w:r>
+        <w:t>Online přehled nejlepších hráčů je nadstavbou nad projektem, který jsem měl v zadáni. Žebříček existuje jako motivace pro</w:t>
+      </w:r>
+      <w:r>
+        <w:t xml:space="preserve"> </w:t>
+      </w:r>
+      <w:r>
+        <w:t>hráče</w:t>
+      </w:r>
+      <w:r>
+        <w:t>, aby mohli</w:t>
+      </w:r>
+      <w:r>
+        <w:t xml:space="preserve"> zlepš</w:t>
+      </w:r>
+      <w:r>
+        <w:t>ovat</w:t>
+      </w:r>
+      <w:r>
+        <w:t xml:space="preserve"> vlastní řešeni.</w:t>
+      </w:r>
+    </w:p>
+    <w:p>
+      <w:pPr>
+        <w:ind w:firstLine="360"/>
+      </w:pPr>
+      <w:r>
+        <w:t xml:space="preserve">Webový server jsem udělal v programovacím jazyce </w:t>
       </w:r>
       <w:r>
         <w:rPr>
           <w:b/>
           <w:bCs/>
         </w:rPr>
-        <w:t>listen</w:t>
-      </w:r>
-      <w:r>
-        <w:t>. Robotí v mém programu</w:t>
-      </w:r>
-      <w:r>
-        <w:t xml:space="preserve"> jsou</w:t>
-      </w:r>
-      <w:r>
-        <w:t xml:space="preserve"> </w:t>
-      </w:r>
-      <w:r>
-        <w:t>poctivý</w:t>
-      </w:r>
-      <w:r>
-        <w:t>,</w:t>
-      </w:r>
-      <w:r>
-        <w:t xml:space="preserve"> takže když někomu něco sděluji, tak čekají </w:t>
-      </w:r>
-      <w:r>
-        <w:t>n</w:t>
-      </w:r>
-      <w:r>
-        <w:t>a</w:t>
-      </w:r>
-      <w:r>
-        <w:t xml:space="preserve"> druhého</w:t>
-      </w:r>
-      <w:r>
-        <w:t>.</w:t>
-      </w:r>
-      <w:r>
-        <w:t xml:space="preserve"> To samé platí i pro poslouchání.</w:t>
-      </w:r>
-      <w:r>
-        <w:t xml:space="preserve"> Další synchronizační </w:t>
-      </w:r>
-      <w:r>
-        <w:t>vylepšení, že za jednu jednotku času se vykonává jeden příkaz.</w:t>
-      </w:r>
-      <w:r>
-        <w:t xml:space="preserve"> Tudíž roboti s identickým kódem </w:t>
-      </w:r>
-      <w:r>
-        <w:t>vykonávají vše synchronně.</w:t>
-      </w:r>
-    </w:p>
-    <w:p>
-      <w:pPr>
-        <w:pStyle w:val="Nadpis2"/>
-      </w:pPr>
-      <w:bookmarkStart w:id="61" w:name="_Toc162696022"/>
-      <w:r>
-        <w:t>Realizace</w:t>
-      </w:r>
-      <w:bookmarkEnd w:id="61"/>
-    </w:p>
-    <w:p>
-      <w:pPr>
-        <w:ind w:left="360" w:firstLine="348"/>
-      </w:pPr>
-      <w:r>
-        <w:t>Programově každý robot je objekt. Robot si pamatuje svůj kód, a svojí pozici v kódu.</w:t>
-      </w:r>
-      <w:r>
-        <w:t xml:space="preserve"> Robot má funkci </w:t>
-      </w:r>
-      <w:r>
-        <w:t>„</w:t>
-      </w:r>
-      <w:proofErr w:type="spellStart"/>
-      <w:r>
-        <w:t>move</w:t>
-      </w:r>
-      <w:proofErr w:type="spellEnd"/>
-      <w:r>
-        <w:t>“</w:t>
-      </w:r>
-      <w:r>
-        <w:t xml:space="preserve">, </w:t>
-      </w:r>
-      <w:r>
-        <w:t>„</w:t>
-      </w:r>
-      <w:proofErr w:type="spellStart"/>
-      <w:r>
-        <w:t>say</w:t>
-      </w:r>
-      <w:proofErr w:type="spellEnd"/>
-      <w:r>
-        <w:t>“</w:t>
-      </w:r>
-      <w:r>
-        <w:t xml:space="preserve">, </w:t>
-      </w:r>
-      <w:r>
-        <w:t>„</w:t>
-      </w:r>
-      <w:r>
-        <w:t>listen</w:t>
-      </w:r>
-      <w:r>
-        <w:t>“</w:t>
-      </w:r>
-      <w:r>
-        <w:t xml:space="preserve">, </w:t>
-      </w:r>
-      <w:r>
-        <w:t>„</w:t>
-      </w:r>
-      <w:proofErr w:type="spellStart"/>
-      <w:r>
-        <w:t>add</w:t>
-      </w:r>
-      <w:proofErr w:type="spellEnd"/>
-      <w:r>
-        <w:t>“</w:t>
-      </w:r>
-      <w:r>
-        <w:t xml:space="preserve">, </w:t>
-      </w:r>
-      <w:r>
-        <w:t>„</w:t>
-      </w:r>
-      <w:proofErr w:type="spellStart"/>
-      <w:r>
-        <w:t>jump</w:t>
-      </w:r>
-      <w:proofErr w:type="spellEnd"/>
-      <w:r>
-        <w:t>“</w:t>
-      </w:r>
-      <w:r>
-        <w:t xml:space="preserve">. Před </w:t>
-      </w:r>
-      <w:r>
-        <w:t>každým</w:t>
-      </w:r>
-      <w:r>
-        <w:t xml:space="preserve"> provedením příkazu</w:t>
-      </w:r>
-      <w:r>
-        <w:t xml:space="preserve"> </w:t>
-      </w:r>
-      <w:r>
-        <w:t>scéna</w:t>
-      </w:r>
-      <w:r>
-        <w:t xml:space="preserve"> level vystupuje jako plánovač události. Zkouší nasimulovat další tah</w:t>
-      </w:r>
-      <w:r>
-        <w:t xml:space="preserve"> a naplánovat všechny pohyby a činnosti robotu.</w:t>
-      </w:r>
-      <w:r>
-        <w:t xml:space="preserve"> Když zpracuje </w:t>
-      </w:r>
-      <w:r>
-        <w:t>všechny roboty a naplánuje její činnosti, zavolá signál „</w:t>
-      </w:r>
-      <w:proofErr w:type="spellStart"/>
-      <w:r>
-        <w:t>AllBotsAreReady</w:t>
-      </w:r>
-      <w:proofErr w:type="spellEnd"/>
-      <w:r>
-        <w:t>“</w:t>
-      </w:r>
-      <w:r>
-        <w:t>, po zavoláni signálu každý bot</w:t>
-      </w:r>
-      <w:r>
-        <w:t xml:space="preserve"> značné svůj pohyb a hráč uvidí animaci.</w:t>
-      </w:r>
-      <w:r>
-        <w:t xml:space="preserve"> </w:t>
-      </w:r>
-    </w:p>
-    <w:p>
-      <w:pPr>
-        <w:ind w:left="360" w:firstLine="348"/>
-      </w:pPr>
-      <w:r>
-        <w:t xml:space="preserve">Plánovač ve scéně level kontroluje správnost </w:t>
-      </w:r>
-      <w:r>
-        <w:t>kódu hráče.</w:t>
-      </w:r>
-      <w:r>
-        <w:t xml:space="preserve"> </w:t>
-      </w:r>
-      <w:r>
-        <w:t xml:space="preserve">Kdyby například </w:t>
-      </w:r>
-      <w:r>
-        <w:t>někdo měl špatný</w:t>
-      </w:r>
-      <w:r>
-        <w:t xml:space="preserve"> řádek v kódu</w:t>
-      </w:r>
-      <w:r>
-        <w:t>, tak plánovač hodí chybu a hráč uvidí</w:t>
-      </w:r>
-      <w:r>
-        <w:t xml:space="preserve"> v okně informaci kde, na jaké řádce a co se pokazilo.</w:t>
-      </w:r>
-    </w:p>
-    <w:p>
-      <w:pPr>
-        <w:pStyle w:val="Nadpis1"/>
-      </w:pPr>
-      <w:bookmarkStart w:id="62" w:name="_Toc162696023"/>
-      <w:r>
-        <w:t>Webový server</w:t>
-      </w:r>
-      <w:bookmarkEnd w:id="62"/>
-    </w:p>
-    <w:p>
-      <w:pPr>
-        <w:ind w:firstLine="360"/>
-      </w:pPr>
-      <w:r>
-        <w:t>Online přehled nejlepších hráčů je nadstavbou nad projektem, který jsem měl v zadáni. Žebříček existuje jako motivace pro</w:t>
-      </w:r>
-      <w:r>
-        <w:t xml:space="preserve"> </w:t>
-      </w:r>
-      <w:r>
-        <w:t>hráče</w:t>
-      </w:r>
-      <w:r>
-        <w:t>, aby mohli</w:t>
-      </w:r>
-      <w:r>
-        <w:t xml:space="preserve"> zlepš</w:t>
-      </w:r>
-      <w:r>
-        <w:t>ovat</w:t>
-      </w:r>
-      <w:r>
-        <w:t xml:space="preserve"> vlastní řešeni.</w:t>
-      </w:r>
-    </w:p>
-    <w:p>
-      <w:pPr>
-        <w:ind w:firstLine="360"/>
-      </w:pPr>
-      <w:r>
-        <w:t xml:space="preserve">Webový server jsem udělal v programovacím jazyce </w:t>
+        <w:t>P</w:t>
       </w:r>
       <w:r>
         <w:rPr>
           <w:b/>
           <w:bCs/>
         </w:rPr>
-        <w:t>P</w:t>
+        <w:t>ython</w:t>
+      </w:r>
+      <w:r>
+        <w:t>.</w:t>
+      </w:r>
+      <w:r>
+        <w:t xml:space="preserve"> Pomocí moderního</w:t>
+      </w:r>
+      <w:r>
+        <w:t xml:space="preserve"> frameworku </w:t>
       </w:r>
       <w:r>
         <w:rPr>
           <w:b/>
           <w:bCs/>
         </w:rPr>
-        <w:t>ython</w:t>
-      </w:r>
-      <w:r>
-        <w:t>.</w:t>
-      </w:r>
-      <w:r>
-        <w:t xml:space="preserve"> Pomocí moderního</w:t>
-      </w:r>
-      <w:r>
-        <w:t xml:space="preserve"> frameworku </w:t>
-      </w:r>
-      <w:proofErr w:type="spellStart"/>
+        <w:t>Django</w:t>
+      </w:r>
+      <w:r>
+        <w:t xml:space="preserve"> a</w:t>
+      </w:r>
+      <w:r>
+        <w:t xml:space="preserve"> </w:t>
+      </w:r>
       <w:r>
         <w:rPr>
           <w:b/>
           <w:bCs/>
         </w:rPr>
-        <w:t>Django</w:t>
-      </w:r>
-      <w:proofErr w:type="spellEnd"/>
-      <w:r>
-        <w:t xml:space="preserve"> a</w:t>
-      </w:r>
-      <w:r>
-        <w:t xml:space="preserve"> </w:t>
-      </w:r>
-      <w:proofErr w:type="spellStart"/>
+        <w:t>Django Rest Frameworku</w:t>
+      </w:r>
+      <w:r>
+        <w:t>.</w:t>
+      </w:r>
+      <w:r>
+        <w:t xml:space="preserve"> Na ukládaní </w:t>
+      </w:r>
+      <w:r>
+        <w:t>záznamu</w:t>
+      </w:r>
+      <w:r>
+        <w:t xml:space="preserve"> u o</w:t>
+      </w:r>
+      <w:r>
+        <w:t xml:space="preserve"> hráčích používám databázi </w:t>
+      </w:r>
       <w:r>
         <w:rPr>
           <w:b/>
           <w:bCs/>
         </w:rPr>
-        <w:t>Django</w:t>
-      </w:r>
-      <w:proofErr w:type="spellEnd"/>
+        <w:t>SQLite</w:t>
+      </w:r>
       <w:r>
         <w:rPr>
           <w:b/>
           <w:bCs/>
         </w:rPr>
-        <w:t xml:space="preserve"> Rest Frameworku</w:t>
+        <w:t>3</w:t>
       </w:r>
       <w:r>
         <w:t>.</w:t>
       </w:r>
       <w:r>
-        <w:t xml:space="preserve"> Na ukládaní </w:t>
-      </w:r>
-      <w:r>
-        <w:t>záznamu</w:t>
-      </w:r>
-      <w:r>
-        <w:t xml:space="preserve"> u o</w:t>
-      </w:r>
-      <w:r>
-        <w:t xml:space="preserve"> hráčích používám databázi </w:t>
+        <w:t xml:space="preserve"> V </w:t>
+      </w:r>
+      <w:r>
+        <w:t>databázi</w:t>
+      </w:r>
+      <w:r>
+        <w:t xml:space="preserve"> mam jednu tabulku </w:t>
       </w:r>
       <w:r>
         <w:rPr>
           <w:b/>
           <w:bCs/>
         </w:rPr>
-        <w:t>SQLite</w:t>
+        <w:t>player</w:t>
+      </w:r>
+      <w:r>
+        <w:t xml:space="preserve">, která si eviduje 3 věci, </w:t>
+      </w:r>
+      <w:r>
+        <w:t>jméno</w:t>
+      </w:r>
+      <w:r>
+        <w:t>,</w:t>
+      </w:r>
+      <w:r>
+        <w:t xml:space="preserve"> klič a body.</w:t>
+      </w:r>
+      <w:r>
+        <w:t xml:space="preserve"> </w:t>
       </w:r>
       <w:r>
         <w:rPr>
           <w:b/>
           <w:bCs/>
         </w:rPr>
-        <w:t>3</w:t>
-      </w:r>
-      <w:r>
-        <w:t>.</w:t>
-      </w:r>
-      <w:r>
-        <w:t xml:space="preserve"> V </w:t>
-      </w:r>
-      <w:r>
-        <w:t>databázi</w:t>
-      </w:r>
-      <w:r>
-        <w:t xml:space="preserve"> </w:t>
-      </w:r>
-      <w:proofErr w:type="gramStart"/>
-      <w:r>
-        <w:t>mam</w:t>
-      </w:r>
-      <w:proofErr w:type="gramEnd"/>
-      <w:r>
-        <w:t xml:space="preserve"> jednu tabulku </w:t>
-      </w:r>
-      <w:proofErr w:type="spellStart"/>
-      <w:r>
-        <w:rPr>
-          <w:b/>
-          <w:bCs/>
-        </w:rPr>
-        <w:t>player</w:t>
-      </w:r>
-      <w:proofErr w:type="spellEnd"/>
-      <w:r>
-        <w:t xml:space="preserve">, která si eviduje 3 věci, </w:t>
-      </w:r>
-      <w:r>
-        <w:t>jméno</w:t>
-      </w:r>
-      <w:r>
-        <w:t>,</w:t>
-      </w:r>
-      <w:r>
-        <w:t xml:space="preserve"> klič a body.</w:t>
-      </w:r>
-      <w:r>
-        <w:t xml:space="preserve"> </w:t>
-      </w:r>
-      <w:proofErr w:type="spellStart"/>
-      <w:r>
-        <w:rPr>
-          <w:b/>
-          <w:bCs/>
-        </w:rPr>
         <w:t>Django</w:t>
       </w:r>
-      <w:proofErr w:type="spellEnd"/>
-      <w:r>
-        <w:t xml:space="preserve"> projekt má jednu aplikaci „</w:t>
-      </w:r>
-      <w:proofErr w:type="spellStart"/>
-      <w:r>
-        <w:t>api</w:t>
-      </w:r>
-      <w:proofErr w:type="spellEnd"/>
-      <w:r>
-        <w:t xml:space="preserve">“, ve který mam definovaný modely a </w:t>
-      </w:r>
-      <w:proofErr w:type="spellStart"/>
-      <w:r>
-        <w:t>endpointy</w:t>
-      </w:r>
-      <w:proofErr w:type="spellEnd"/>
-      <w:r>
-        <w:t>.</w:t>
+      <w:r>
+        <w:t xml:space="preserve"> projekt má jednu aplikaci „api“, ve který mam definovaný modely a endpointy.</w:t>
       </w:r>
     </w:p>
     <w:p/>
@@ -11874,7 +11313,7 @@
           <w:noProof/>
         </w:rPr>
         <w:drawing>
-          <wp:inline distT="0" distB="0" distL="0" distR="0" wp14:anchorId="3578651C" wp14:editId="32F348D5">
+          <wp:inline distT="0" distB="0" distL="0" distR="0" wp14:anchorId="3578651C" wp14:editId="7C696D47">
             <wp:extent cx="4582800" cy="2507283"/>
             <wp:effectExtent l="0" t="0" r="0" b="0"/>
             <wp:docPr id="1089351094" name="Obrázek 1089351094"/>
@@ -11997,23 +11436,7 @@
         <w:ind w:firstLine="708"/>
       </w:pPr>
       <w:r>
-        <w:t>Nejdříve provedu příkaz „</w:t>
-      </w:r>
-      <w:proofErr w:type="spellStart"/>
-      <w:r>
-        <w:t>move</w:t>
-      </w:r>
-      <w:proofErr w:type="spellEnd"/>
-      <w:r>
-        <w:t xml:space="preserve"> </w:t>
-      </w:r>
-      <w:proofErr w:type="spellStart"/>
-      <w:r>
-        <w:t>left</w:t>
-      </w:r>
-      <w:proofErr w:type="spellEnd"/>
-      <w:r>
-        <w:t xml:space="preserve"> 5“</w:t>
+        <w:t>Nejdříve provedu příkaz „move left 5“</w:t>
       </w:r>
       <w:r>
         <w:t xml:space="preserve"> (1)</w:t>
@@ -12025,15 +11448,7 @@
         <w:t xml:space="preserve"> Tim se robot dostane na poličko vedle</w:t>
       </w:r>
       <w:r>
-        <w:t xml:space="preserve"> reproduktoru. Příkazem „listen </w:t>
-      </w:r>
-      <w:proofErr w:type="spellStart"/>
-      <w:r>
-        <w:t>left</w:t>
-      </w:r>
-      <w:proofErr w:type="spellEnd"/>
-      <w:r>
-        <w:t>“</w:t>
+        <w:t xml:space="preserve"> reproduktoru. Příkazem „listen left“</w:t>
       </w:r>
       <w:r>
         <w:t xml:space="preserve"> (2)</w:t>
@@ -12048,15 +11463,7 @@
         <w:t>Příkaz</w:t>
       </w:r>
       <w:r>
-        <w:t xml:space="preserve"> „</w:t>
-      </w:r>
-      <w:proofErr w:type="spellStart"/>
-      <w:r>
-        <w:t>jumpg</w:t>
-      </w:r>
-      <w:proofErr w:type="spellEnd"/>
-      <w:r>
-        <w:t>“</w:t>
+        <w:t xml:space="preserve"> „jumpg“</w:t>
       </w:r>
       <w:r>
         <w:t xml:space="preserve"> (3)</w:t>
@@ -12086,15 +11493,7 @@
         <w:t>, tím ho vynulujeme. Příkazem</w:t>
       </w:r>
       <w:r>
-        <w:t xml:space="preserve"> „</w:t>
-      </w:r>
-      <w:proofErr w:type="spellStart"/>
-      <w:r>
-        <w:t>add</w:t>
-      </w:r>
-      <w:proofErr w:type="spellEnd"/>
-      <w:r>
-        <w:t xml:space="preserve"> 1“</w:t>
+        <w:t xml:space="preserve"> „add 1“</w:t>
       </w:r>
       <w:r>
         <w:t xml:space="preserve"> (9)</w:t>
@@ -12109,15 +11508,7 @@
         <w:t xml:space="preserve"> a řekneme mu</w:t>
       </w:r>
       <w:r>
-        <w:t xml:space="preserve"> </w:t>
-      </w:r>
-      <w:proofErr w:type="spellStart"/>
-      <w:r>
-        <w:t>čislo</w:t>
-      </w:r>
-      <w:proofErr w:type="spellEnd"/>
-      <w:r>
-        <w:t xml:space="preserve"> (12)</w:t>
+        <w:t xml:space="preserve"> čislo (12)</w:t>
       </w:r>
       <w:r>
         <w:t>.</w:t>
@@ -12126,15 +11517,7 @@
         <w:t xml:space="preserve"> Kdyby náhodou číslo se rovnalo nule nebo bylo záporné tak 3. </w:t>
       </w:r>
       <w:r>
-        <w:t xml:space="preserve">řádek se </w:t>
-      </w:r>
-      <w:proofErr w:type="gramStart"/>
-      <w:r>
-        <w:t>přeskočí</w:t>
-      </w:r>
-      <w:proofErr w:type="gramEnd"/>
-      <w:r>
-        <w:t>. Poté se vynuluje číslo a odečte se jednička</w:t>
+        <w:t>řádek se přeskočí. Poté se vynuluje číslo a odečte se jednička</w:t>
       </w:r>
       <w:r>
         <w:t xml:space="preserve"> (5)</w:t>
@@ -12220,7 +11603,7 @@
           <w:noProof/>
         </w:rPr>
         <w:drawing>
-          <wp:inline distT="0" distB="0" distL="0" distR="0" wp14:anchorId="7C228FB3" wp14:editId="49A751A0">
+          <wp:inline distT="0" distB="0" distL="0" distR="0" wp14:anchorId="7C228FB3" wp14:editId="49E1F464">
             <wp:extent cx="4582800" cy="2507283"/>
             <wp:effectExtent l="0" t="0" r="0" b="0"/>
             <wp:docPr id="1540003976" name="Obrázek 1540003976"/>
@@ -12361,15 +11744,7 @@
         <w:t>3)</w:t>
       </w:r>
       <w:r>
-        <w:t xml:space="preserve"> a dostavám se pod kotvu „</w:t>
-      </w:r>
-      <w:proofErr w:type="spellStart"/>
-      <w:r>
-        <w:t>loop</w:t>
-      </w:r>
-      <w:proofErr w:type="spellEnd"/>
-      <w:r>
-        <w:t>“.</w:t>
+        <w:t xml:space="preserve"> a dostavám se pod kotvu „loop“.</w:t>
       </w:r>
       <w:r>
         <w:t xml:space="preserve"> Načtu číslo nad sebou</w:t>
@@ -12408,176 +11783,147 @@
         <w:t>, že</w:t>
       </w:r>
       <w:r>
-        <w:t xml:space="preserve"> poslední </w:t>
-      </w:r>
-      <w:proofErr w:type="gramStart"/>
+        <w:t xml:space="preserve"> poslední číslo co robot přečetl je větší</w:t>
+      </w:r>
+      <w:r>
+        <w:t>.</w:t>
+      </w:r>
+      <w:r>
+        <w:t xml:space="preserve"> </w:t>
+      </w:r>
+      <w:r>
+        <w:t>N</w:t>
+      </w:r>
+      <w:r>
+        <w:t>ačtu to čilo do aktivní paměti</w:t>
+      </w:r>
+      <w:r>
+        <w:t xml:space="preserve"> (10)</w:t>
+      </w:r>
+      <w:r>
+        <w:t xml:space="preserve"> a </w:t>
+      </w:r>
+      <w:r>
+        <w:t>uložím</w:t>
+      </w:r>
+      <w:r>
+        <w:t xml:space="preserve"> do pasivní</w:t>
+      </w:r>
+      <w:r>
+        <w:t xml:space="preserve"> (11)</w:t>
+      </w:r>
+      <w:r>
+        <w:t>.</w:t>
+      </w:r>
+      <w:r>
+        <w:t xml:space="preserve"> Kdyby rozdíl byl </w:t>
+      </w:r>
+      <w:r>
+        <w:t xml:space="preserve">menší </w:t>
+      </w:r>
+      <w:r>
+        <w:t xml:space="preserve">než jedna tak krok s </w:t>
+      </w:r>
+      <w:r>
+        <w:t>uložením</w:t>
+      </w:r>
+      <w:r>
+        <w:t xml:space="preserve"> do paměti se </w:t>
+      </w:r>
+      <w:r>
+        <w:t>přeskočí</w:t>
+      </w:r>
+      <w:r>
+        <w:t xml:space="preserve"> (8)</w:t>
+      </w:r>
+      <w:r>
+        <w:t xml:space="preserve">. </w:t>
+      </w:r>
+      <w:r>
+        <w:t>Následně</w:t>
+      </w:r>
+      <w:r>
+        <w:t xml:space="preserve"> je </w:t>
+      </w:r>
+      <w:r>
+        <w:t>kontrola,</w:t>
+      </w:r>
+      <w:r>
+        <w:t xml:space="preserve"> z</w:t>
+      </w:r>
+      <w:r>
+        <w:t>d</w:t>
+      </w:r>
+      <w:r>
+        <w:t>a nejsem na konci pole</w:t>
+      </w:r>
+      <w:r>
+        <w:t xml:space="preserve"> (12)</w:t>
+      </w:r>
+      <w:r>
+        <w:t xml:space="preserve">. Přečtu </w:t>
+      </w:r>
       <w:r>
         <w:t>číslo</w:t>
       </w:r>
-      <w:proofErr w:type="gramEnd"/>
-      <w:r>
-        <w:t xml:space="preserve"> co robot přečetl je větší</w:t>
+      <w:r>
+        <w:t xml:space="preserve"> po</w:t>
+      </w:r>
+      <w:r>
+        <w:t xml:space="preserve">d </w:t>
+      </w:r>
+      <w:r>
+        <w:t>robotem</w:t>
+      </w:r>
+      <w:r>
+        <w:t xml:space="preserve"> (13)</w:t>
+      </w:r>
+      <w:r>
+        <w:t xml:space="preserve"> a odečtu 5</w:t>
+      </w:r>
+      <w:r>
+        <w:t xml:space="preserve"> (14)</w:t>
+      </w:r>
+      <w:r>
+        <w:t xml:space="preserve">. Když </w:t>
+      </w:r>
+      <w:r>
+        <w:t>výsledek</w:t>
+      </w:r>
+      <w:r>
+        <w:t xml:space="preserve"> je 0, tak to </w:t>
+      </w:r>
+      <w:r>
+        <w:t>znamená</w:t>
+      </w:r>
+      <w:r>
+        <w:t xml:space="preserve"> že </w:t>
+      </w:r>
+      <w:r>
+        <w:t>robot je na konci pole</w:t>
+      </w:r>
+      <w:r>
+        <w:t xml:space="preserve"> (15)</w:t>
       </w:r>
       <w:r>
         <w:t>.</w:t>
       </w:r>
       <w:r>
+        <w:t xml:space="preserve"> Když je to nula tak se „loop“ opustí a jde na „endgame“ kotvu</w:t>
+      </w:r>
+      <w:r>
+        <w:t xml:space="preserve"> (18)</w:t>
+      </w:r>
+      <w:r>
+        <w:t>. Tam se r</w:t>
+      </w:r>
+      <w:r>
+        <w:t>obot popojede doprava a zapíše</w:t>
+      </w:r>
+      <w:r>
         <w:t xml:space="preserve"> </w:t>
       </w:r>
       <w:r>
-        <w:t>N</w:t>
-      </w:r>
-      <w:r>
-        <w:t>ačtu to čilo do aktivní paměti</w:t>
-      </w:r>
-      <w:r>
-        <w:t xml:space="preserve"> (10)</w:t>
-      </w:r>
-      <w:r>
-        <w:t xml:space="preserve"> a </w:t>
-      </w:r>
-      <w:r>
-        <w:t>uložím</w:t>
-      </w:r>
-      <w:r>
-        <w:t xml:space="preserve"> do pasivní</w:t>
-      </w:r>
-      <w:r>
-        <w:t xml:space="preserve"> (11)</w:t>
-      </w:r>
-      <w:r>
-        <w:t>.</w:t>
-      </w:r>
-      <w:r>
-        <w:t xml:space="preserve"> Kdyby rozdíl byl </w:t>
-      </w:r>
-      <w:proofErr w:type="gramStart"/>
-      <w:r>
-        <w:t>menší</w:t>
-      </w:r>
-      <w:proofErr w:type="gramEnd"/>
-      <w:r>
-        <w:t xml:space="preserve"> </w:t>
-      </w:r>
-      <w:r>
-        <w:t xml:space="preserve">než jedna tak krok s </w:t>
-      </w:r>
-      <w:r>
-        <w:t>uložením</w:t>
-      </w:r>
-      <w:r>
-        <w:t xml:space="preserve"> do paměti se </w:t>
-      </w:r>
-      <w:r>
-        <w:t>přeskočí</w:t>
-      </w:r>
-      <w:r>
-        <w:t xml:space="preserve"> (8)</w:t>
-      </w:r>
-      <w:r>
-        <w:t xml:space="preserve">. </w:t>
-      </w:r>
-      <w:r>
-        <w:t>Následně</w:t>
-      </w:r>
-      <w:r>
-        <w:t xml:space="preserve"> je </w:t>
-      </w:r>
-      <w:r>
-        <w:t>kontrola,</w:t>
-      </w:r>
-      <w:r>
-        <w:t xml:space="preserve"> z</w:t>
-      </w:r>
-      <w:r>
-        <w:t>d</w:t>
-      </w:r>
-      <w:r>
-        <w:t>a nejsem na konci pole</w:t>
-      </w:r>
-      <w:r>
-        <w:t xml:space="preserve"> (12)</w:t>
-      </w:r>
-      <w:r>
-        <w:t xml:space="preserve">. Přečtu </w:t>
-      </w:r>
-      <w:r>
-        <w:t>číslo</w:t>
-      </w:r>
-      <w:r>
-        <w:t xml:space="preserve"> po</w:t>
-      </w:r>
-      <w:r>
-        <w:t xml:space="preserve">d </w:t>
-      </w:r>
-      <w:r>
-        <w:t>robotem</w:t>
-      </w:r>
-      <w:r>
-        <w:t xml:space="preserve"> (13)</w:t>
-      </w:r>
-      <w:r>
-        <w:t xml:space="preserve"> a odečtu 5</w:t>
-      </w:r>
-      <w:r>
-        <w:t xml:space="preserve"> (14)</w:t>
-      </w:r>
-      <w:r>
-        <w:t xml:space="preserve">. Když </w:t>
-      </w:r>
-      <w:r>
-        <w:t>výsledek</w:t>
-      </w:r>
-      <w:r>
-        <w:t xml:space="preserve"> je 0, tak to </w:t>
-      </w:r>
-      <w:r>
-        <w:t>znamená</w:t>
-      </w:r>
-      <w:r>
-        <w:t xml:space="preserve"> že </w:t>
-      </w:r>
-      <w:r>
-        <w:t>robot je na konci pole</w:t>
-      </w:r>
-      <w:r>
-        <w:t xml:space="preserve"> (15)</w:t>
-      </w:r>
-      <w:r>
-        <w:t>.</w:t>
-      </w:r>
-      <w:r>
-        <w:t xml:space="preserve"> Když je to nula tak se „</w:t>
-      </w:r>
-      <w:proofErr w:type="spellStart"/>
-      <w:r>
-        <w:t>loop</w:t>
-      </w:r>
-      <w:proofErr w:type="spellEnd"/>
-      <w:r>
-        <w:t>“ opustí a jde na „</w:t>
-      </w:r>
-      <w:proofErr w:type="spellStart"/>
-      <w:r>
-        <w:t>endgame</w:t>
-      </w:r>
-      <w:proofErr w:type="spellEnd"/>
-      <w:r>
-        <w:t>“ kotvu</w:t>
-      </w:r>
-      <w:r>
-        <w:t xml:space="preserve"> (18)</w:t>
-      </w:r>
-      <w:r>
-        <w:t>. Tam se r</w:t>
-      </w:r>
-      <w:r>
-        <w:t>obot popojede doprava a zapíše</w:t>
-      </w:r>
-      <w:r>
-        <w:t xml:space="preserve"> </w:t>
-      </w:r>
-      <w:r>
         <w:t xml:space="preserve">výsledek </w:t>
       </w:r>
       <w:r>
@@ -12590,23 +11936,7 @@
         <w:t xml:space="preserve"> (16)</w:t>
       </w:r>
       <w:r>
-        <w:t xml:space="preserve"> a </w:t>
-      </w:r>
-      <w:proofErr w:type="gramStart"/>
-      <w:r>
-        <w:t>přeskočí</w:t>
-      </w:r>
-      <w:proofErr w:type="gramEnd"/>
-      <w:r>
-        <w:t xml:space="preserve"> na kotvu „</w:t>
-      </w:r>
-      <w:proofErr w:type="spellStart"/>
-      <w:r>
-        <w:t>loop</w:t>
-      </w:r>
-      <w:proofErr w:type="spellEnd"/>
-      <w:r>
-        <w:t>“</w:t>
+        <w:t xml:space="preserve"> a přeskočí na kotvu „loop“</w:t>
       </w:r>
       <w:r>
         <w:t xml:space="preserve"> (17)</w:t>
@@ -12745,122 +12075,109 @@
           <w:b/>
           <w:bCs/>
         </w:rPr>
-        <w:t xml:space="preserve">Godot Game </w:t>
-      </w:r>
-      <w:proofErr w:type="spellStart"/>
+        <w:t>Godot Game Enginu</w:t>
+      </w:r>
+      <w:r>
+        <w:t xml:space="preserve"> a zanechal dobry pocit o programovaní her v</w:t>
+      </w:r>
+      <w:r>
+        <w:t> </w:t>
+      </w:r>
+      <w:r>
+        <w:t>Godot</w:t>
+      </w:r>
+      <w:r>
+        <w:t>u.</w:t>
+      </w:r>
+    </w:p>
+    <w:p>
+      <w:pPr>
+        <w:ind w:firstLine="360"/>
+      </w:pPr>
+      <w:r>
+        <w:t xml:space="preserve">Jako nadstavbu jsem udělal </w:t>
+      </w:r>
+      <w:r>
+        <w:t>jednoduchý webový server</w:t>
+      </w:r>
+      <w:r>
+        <w:t xml:space="preserve">, který </w:t>
+      </w:r>
+      <w:r>
+        <w:t>hostuji</w:t>
+      </w:r>
+      <w:r>
+        <w:t xml:space="preserve"> na students</w:t>
+      </w:r>
+      <w:r>
+        <w:t>kém</w:t>
+      </w:r>
+      <w:r>
+        <w:t xml:space="preserve"> v</w:t>
+      </w:r>
+      <w:r>
+        <w:t>ý</w:t>
+      </w:r>
+      <w:r>
+        <w:t>vojov</w:t>
+      </w:r>
+      <w:r>
+        <w:t>é</w:t>
+      </w:r>
+      <w:r>
+        <w:t>m</w:t>
+      </w:r>
+      <w:r>
+        <w:t xml:space="preserve"> serveru</w:t>
+      </w:r>
+      <w:r>
+        <w:t>,</w:t>
+      </w:r>
+      <w:r>
+        <w:t xml:space="preserve"> jako </w:t>
+      </w:r>
+      <w:r>
+        <w:t>systemd</w:t>
+      </w:r>
+      <w:r>
+        <w:t xml:space="preserve"> službu</w:t>
+      </w:r>
+      <w:r>
+        <w:t>.</w:t>
+      </w:r>
+    </w:p>
+    <w:p>
+      <w:pPr>
+        <w:ind w:firstLine="360"/>
+      </w:pPr>
+      <w:r>
+        <w:t xml:space="preserve">Všechno, až na font jsem </w:t>
+      </w:r>
+      <w:r>
+        <w:t>ztvárnil</w:t>
+      </w:r>
+      <w:r>
+        <w:t xml:space="preserve"> </w:t>
+      </w:r>
+      <w:r>
+        <w:t>sám.</w:t>
+      </w:r>
+      <w:r>
+        <w:t xml:space="preserve"> Naučil jsem se lip</w:t>
+      </w:r>
+      <w:r>
+        <w:t xml:space="preserve"> používat </w:t>
+      </w:r>
+      <w:r>
+        <w:t xml:space="preserve">program </w:t>
+      </w:r>
       <w:r>
         <w:rPr>
           <w:b/>
           <w:bCs/>
         </w:rPr>
-        <w:t>Enginu</w:t>
-      </w:r>
-      <w:proofErr w:type="spellEnd"/>
-      <w:r>
-        <w:t xml:space="preserve"> a zanechal dobry pocit o programovaní her v</w:t>
-      </w:r>
-      <w:r>
-        <w:t> </w:t>
-      </w:r>
-      <w:r>
-        <w:t>Godot</w:t>
-      </w:r>
-      <w:r>
-        <w:t>u.</w:t>
-      </w:r>
-    </w:p>
-    <w:p>
-      <w:pPr>
-        <w:ind w:firstLine="360"/>
-      </w:pPr>
-      <w:r>
-        <w:t xml:space="preserve">Jako nadstavbu jsem udělal </w:t>
-      </w:r>
-      <w:r>
-        <w:t>jednoduchý webový server</w:t>
-      </w:r>
-      <w:r>
-        <w:t xml:space="preserve">, který </w:t>
-      </w:r>
-      <w:r>
-        <w:t>hostuji</w:t>
-      </w:r>
-      <w:r>
-        <w:t xml:space="preserve"> na students</w:t>
-      </w:r>
-      <w:r>
-        <w:t>kém</w:t>
-      </w:r>
-      <w:r>
-        <w:t xml:space="preserve"> v</w:t>
-      </w:r>
-      <w:r>
-        <w:t>ý</w:t>
-      </w:r>
-      <w:r>
-        <w:t>vojov</w:t>
-      </w:r>
-      <w:r>
-        <w:t>é</w:t>
-      </w:r>
-      <w:r>
-        <w:t>m</w:t>
-      </w:r>
-      <w:r>
-        <w:t xml:space="preserve"> serveru</w:t>
-      </w:r>
-      <w:r>
-        <w:t>,</w:t>
-      </w:r>
-      <w:r>
-        <w:t xml:space="preserve"> jako </w:t>
-      </w:r>
-      <w:proofErr w:type="spellStart"/>
-      <w:r>
-        <w:t>systemd</w:t>
-      </w:r>
-      <w:proofErr w:type="spellEnd"/>
-      <w:r>
-        <w:t xml:space="preserve"> službu</w:t>
-      </w:r>
-      <w:r>
-        <w:t>.</w:t>
-      </w:r>
-    </w:p>
-    <w:p>
-      <w:pPr>
-        <w:ind w:firstLine="360"/>
-      </w:pPr>
-      <w:r>
-        <w:t xml:space="preserve">Všechno, až na font jsem </w:t>
-      </w:r>
-      <w:r>
-        <w:t>ztvárnil</w:t>
-      </w:r>
-      <w:r>
-        <w:t xml:space="preserve"> </w:t>
-      </w:r>
-      <w:r>
-        <w:t>sám.</w:t>
-      </w:r>
-      <w:r>
-        <w:t xml:space="preserve"> Naučil jsem se lip</w:t>
-      </w:r>
-      <w:r>
-        <w:t xml:space="preserve"> používat </w:t>
-      </w:r>
-      <w:r>
-        <w:t xml:space="preserve">program </w:t>
-      </w:r>
-      <w:proofErr w:type="spellStart"/>
-      <w:r>
-        <w:rPr>
-          <w:b/>
-          <w:bCs/>
-        </w:rPr>
         <w:t>Krita</w:t>
       </w:r>
-      <w:proofErr w:type="spellEnd"/>
       <w:r>
         <w:t>.</w:t>
       </w:r>
@@ -12959,49 +12276,7 @@
         <w:rPr>
           <w:rFonts w:eastAsia="Times New Roman"/>
         </w:rPr>
-        <w:t xml:space="preserve">"Godot </w:t>
-      </w:r>
-      <w:proofErr w:type="spellStart"/>
-      <w:r>
-        <w:rPr>
-          <w:rFonts w:eastAsia="Times New Roman"/>
-        </w:rPr>
-        <w:t>Engine</w:t>
-      </w:r>
-      <w:proofErr w:type="spellEnd"/>
-      <w:r>
-        <w:rPr>
-          <w:rFonts w:eastAsia="Times New Roman"/>
-        </w:rPr>
-        <w:t xml:space="preserve"> - Free and open source 2D and 3D game </w:t>
-      </w:r>
-      <w:proofErr w:type="spellStart"/>
-      <w:r>
-        <w:rPr>
-          <w:rFonts w:eastAsia="Times New Roman"/>
-        </w:rPr>
-        <w:t>engine</w:t>
-      </w:r>
-      <w:proofErr w:type="spellEnd"/>
-      <w:r>
-        <w:rPr>
-          <w:rFonts w:eastAsia="Times New Roman"/>
-        </w:rPr>
-        <w:t xml:space="preserve">." 01 </w:t>
-      </w:r>
-      <w:proofErr w:type="gramStart"/>
-      <w:r>
-        <w:rPr>
-          <w:rFonts w:eastAsia="Times New Roman"/>
-        </w:rPr>
-        <w:t>3..</w:t>
-      </w:r>
-      <w:proofErr w:type="gramEnd"/>
-      <w:r>
-        <w:rPr>
-          <w:rFonts w:eastAsia="Times New Roman"/>
-        </w:rPr>
-        <w:t xml:space="preserve"> 2024, </w:t>
+        <w:t xml:space="preserve">"Godot Engine - Free and open source 2D and 3D game engine." 01 3.. 2024, </w:t>
       </w:r>
       <w:hyperlink r:id="rId37" w:history="1">
         <w:r>
@@ -13034,91 +12309,7 @@
         <w:rPr>
           <w:rFonts w:eastAsia="Times New Roman"/>
         </w:rPr>
-        <w:t>"</w:t>
-      </w:r>
-      <w:proofErr w:type="spellStart"/>
-      <w:r>
-        <w:rPr>
-          <w:rFonts w:eastAsia="Times New Roman"/>
-        </w:rPr>
-        <w:t>Your</w:t>
-      </w:r>
-      <w:proofErr w:type="spellEnd"/>
-      <w:r>
-        <w:rPr>
-          <w:rFonts w:eastAsia="Times New Roman"/>
-        </w:rPr>
-        <w:t xml:space="preserve"> </w:t>
-      </w:r>
-      <w:proofErr w:type="spellStart"/>
-      <w:r>
-        <w:rPr>
-          <w:rFonts w:eastAsia="Times New Roman"/>
-        </w:rPr>
-        <w:t>first</w:t>
-      </w:r>
-      <w:proofErr w:type="spellEnd"/>
-      <w:r>
-        <w:rPr>
-          <w:rFonts w:eastAsia="Times New Roman"/>
-        </w:rPr>
-        <w:t xml:space="preserve"> 2D game — Godot </w:t>
-      </w:r>
-      <w:proofErr w:type="spellStart"/>
-      <w:r>
-        <w:rPr>
-          <w:rFonts w:eastAsia="Times New Roman"/>
-        </w:rPr>
-        <w:t>Engine</w:t>
-      </w:r>
-      <w:proofErr w:type="spellEnd"/>
-      <w:r>
-        <w:rPr>
-          <w:rFonts w:eastAsia="Times New Roman"/>
-        </w:rPr>
-        <w:t xml:space="preserve"> (</w:t>
-      </w:r>
-      <w:proofErr w:type="spellStart"/>
-      <w:r>
-        <w:rPr>
-          <w:rFonts w:eastAsia="Times New Roman"/>
-        </w:rPr>
-        <w:t>stable</w:t>
-      </w:r>
-      <w:proofErr w:type="spellEnd"/>
-      <w:r>
-        <w:rPr>
-          <w:rFonts w:eastAsia="Times New Roman"/>
-        </w:rPr>
-        <w:t xml:space="preserve">) </w:t>
-      </w:r>
-      <w:proofErr w:type="spellStart"/>
-      <w:r>
-        <w:rPr>
-          <w:rFonts w:eastAsia="Times New Roman"/>
-        </w:rPr>
-        <w:t>documentation</w:t>
-      </w:r>
-      <w:proofErr w:type="spellEnd"/>
-      <w:r>
-        <w:rPr>
-          <w:rFonts w:eastAsia="Times New Roman"/>
-        </w:rPr>
-        <w:t xml:space="preserve"> in </w:t>
-      </w:r>
-      <w:proofErr w:type="spellStart"/>
-      <w:r>
-        <w:rPr>
-          <w:rFonts w:eastAsia="Times New Roman"/>
-        </w:rPr>
-        <w:t>English</w:t>
-      </w:r>
-      <w:proofErr w:type="spellEnd"/>
-      <w:r>
-        <w:rPr>
-          <w:rFonts w:eastAsia="Times New Roman"/>
-        </w:rPr>
-        <w:t xml:space="preserve">." </w:t>
+        <w:t xml:space="preserve">"Your first 2D game — Godot Engine (stable) documentation in English." </w:t>
       </w:r>
       <w:hyperlink r:id="rId38" w:history="1">
         <w:r>
@@ -13151,71 +12342,7 @@
         <w:rPr>
           <w:rFonts w:eastAsia="Times New Roman"/>
         </w:rPr>
-        <w:t>"</w:t>
-      </w:r>
-      <w:proofErr w:type="spellStart"/>
-      <w:r>
-        <w:rPr>
-          <w:rFonts w:eastAsia="Times New Roman"/>
-        </w:rPr>
-        <w:t>Krita</w:t>
-      </w:r>
-      <w:proofErr w:type="spellEnd"/>
-      <w:r>
-        <w:rPr>
-          <w:rFonts w:eastAsia="Times New Roman"/>
-        </w:rPr>
-        <w:t xml:space="preserve"> | Digital </w:t>
-      </w:r>
-      <w:proofErr w:type="spellStart"/>
-      <w:r>
-        <w:rPr>
-          <w:rFonts w:eastAsia="Times New Roman"/>
-        </w:rPr>
-        <w:t>Painting</w:t>
-      </w:r>
-      <w:proofErr w:type="spellEnd"/>
-      <w:r>
-        <w:rPr>
-          <w:rFonts w:eastAsia="Times New Roman"/>
-        </w:rPr>
-        <w:t xml:space="preserve">. </w:t>
-      </w:r>
-      <w:proofErr w:type="spellStart"/>
-      <w:r>
-        <w:rPr>
-          <w:rFonts w:eastAsia="Times New Roman"/>
-        </w:rPr>
-        <w:t>Creative</w:t>
-      </w:r>
-      <w:proofErr w:type="spellEnd"/>
-      <w:r>
-        <w:rPr>
-          <w:rFonts w:eastAsia="Times New Roman"/>
-        </w:rPr>
-        <w:t xml:space="preserve"> </w:t>
-      </w:r>
-      <w:proofErr w:type="spellStart"/>
-      <w:proofErr w:type="gramStart"/>
-      <w:r>
-        <w:rPr>
-          <w:rFonts w:eastAsia="Times New Roman"/>
-        </w:rPr>
-        <w:t>Freedom</w:t>
-      </w:r>
-      <w:proofErr w:type="spellEnd"/>
-      <w:r>
-        <w:rPr>
-          <w:rFonts w:eastAsia="Times New Roman"/>
-        </w:rPr>
-        <w:t>..</w:t>
-      </w:r>
-      <w:proofErr w:type="gramEnd"/>
-      <w:r>
-        <w:rPr>
-          <w:rFonts w:eastAsia="Times New Roman"/>
-        </w:rPr>
-        <w:t xml:space="preserve">" </w:t>
+        <w:t xml:space="preserve">"Krita | Digital Painting. Creative Freedom.." </w:t>
       </w:r>
       <w:hyperlink r:id="rId39" w:history="1">
         <w:r>
@@ -13248,77 +12375,7 @@
         <w:rPr>
           <w:rFonts w:eastAsia="Times New Roman"/>
         </w:rPr>
-        <w:t>"</w:t>
-      </w:r>
-      <w:proofErr w:type="spellStart"/>
-      <w:r>
-        <w:rPr>
-          <w:rFonts w:eastAsia="Times New Roman"/>
-        </w:rPr>
-        <w:t>Getting</w:t>
-      </w:r>
-      <w:proofErr w:type="spellEnd"/>
-      <w:r>
-        <w:rPr>
-          <w:rFonts w:eastAsia="Times New Roman"/>
-        </w:rPr>
-        <w:t xml:space="preserve"> </w:t>
-      </w:r>
-      <w:proofErr w:type="spellStart"/>
-      <w:r>
-        <w:rPr>
-          <w:rFonts w:eastAsia="Times New Roman"/>
-        </w:rPr>
-        <w:t>started</w:t>
-      </w:r>
-      <w:proofErr w:type="spellEnd"/>
-      <w:r>
-        <w:rPr>
-          <w:rFonts w:eastAsia="Times New Roman"/>
-        </w:rPr>
-        <w:t xml:space="preserve"> | </w:t>
-      </w:r>
-      <w:proofErr w:type="spellStart"/>
-      <w:r>
-        <w:rPr>
-          <w:rFonts w:eastAsia="Times New Roman"/>
-        </w:rPr>
-        <w:t>Django</w:t>
-      </w:r>
-      <w:proofErr w:type="spellEnd"/>
-      <w:r>
-        <w:rPr>
-          <w:rFonts w:eastAsia="Times New Roman"/>
-        </w:rPr>
-        <w:t xml:space="preserve"> </w:t>
-      </w:r>
-      <w:proofErr w:type="spellStart"/>
-      <w:r>
-        <w:rPr>
-          <w:rFonts w:eastAsia="Times New Roman"/>
-        </w:rPr>
-        <w:t>documentation</w:t>
-      </w:r>
-      <w:proofErr w:type="spellEnd"/>
-      <w:r>
-        <w:rPr>
-          <w:rFonts w:eastAsia="Times New Roman"/>
-        </w:rPr>
-        <w:t xml:space="preserve"> | </w:t>
-      </w:r>
-      <w:proofErr w:type="spellStart"/>
-      <w:r>
-        <w:rPr>
-          <w:rFonts w:eastAsia="Times New Roman"/>
-        </w:rPr>
-        <w:t>Django</w:t>
-      </w:r>
-      <w:proofErr w:type="spellEnd"/>
-      <w:r>
-        <w:rPr>
-          <w:rFonts w:eastAsia="Times New Roman"/>
-        </w:rPr>
-        <w:t xml:space="preserve">." </w:t>
+        <w:t xml:space="preserve">"Getting started | Django documentation | Django." </w:t>
       </w:r>
       <w:hyperlink r:id="rId40" w:history="1">
         <w:r>
@@ -13351,37 +12408,7 @@
         <w:rPr>
           <w:rFonts w:eastAsia="Times New Roman"/>
         </w:rPr>
-        <w:t>"</w:t>
-      </w:r>
-      <w:proofErr w:type="spellStart"/>
-      <w:proofErr w:type="gramStart"/>
-      <w:r>
-        <w:rPr>
-          <w:rFonts w:eastAsia="Times New Roman"/>
-        </w:rPr>
-        <w:t>Home</w:t>
-      </w:r>
-      <w:proofErr w:type="spellEnd"/>
-      <w:r>
-        <w:rPr>
-          <w:rFonts w:eastAsia="Times New Roman"/>
-        </w:rPr>
-        <w:t xml:space="preserve"> - </w:t>
-      </w:r>
-      <w:proofErr w:type="spellStart"/>
-      <w:r>
-        <w:rPr>
-          <w:rFonts w:eastAsia="Times New Roman"/>
-        </w:rPr>
-        <w:t>Django</w:t>
-      </w:r>
-      <w:proofErr w:type="spellEnd"/>
-      <w:proofErr w:type="gramEnd"/>
-      <w:r>
-        <w:rPr>
-          <w:rFonts w:eastAsia="Times New Roman"/>
-        </w:rPr>
-        <w:t xml:space="preserve"> REST framework." </w:t>
+        <w:t xml:space="preserve">"Home - Django REST framework." </w:t>
       </w:r>
       <w:hyperlink r:id="rId41" w:history="1">
         <w:r>
@@ -13414,35 +12441,7 @@
         <w:rPr>
           <w:rFonts w:eastAsia="Times New Roman"/>
         </w:rPr>
-        <w:t>"FL Studio [</w:t>
-      </w:r>
-      <w:proofErr w:type="spellStart"/>
-      <w:r>
-        <w:rPr>
-          <w:rFonts w:eastAsia="Times New Roman"/>
-        </w:rPr>
-        <w:t>Official</w:t>
-      </w:r>
-      <w:proofErr w:type="spellEnd"/>
-      <w:r>
-        <w:rPr>
-          <w:rFonts w:eastAsia="Times New Roman"/>
-        </w:rPr>
-        <w:t xml:space="preserve">] | </w:t>
-      </w:r>
-      <w:proofErr w:type="spellStart"/>
-      <w:r>
-        <w:rPr>
-          <w:rFonts w:eastAsia="Times New Roman"/>
-        </w:rPr>
-        <w:t>Overview</w:t>
-      </w:r>
-      <w:proofErr w:type="spellEnd"/>
-      <w:r>
-        <w:rPr>
-          <w:rFonts w:eastAsia="Times New Roman"/>
-        </w:rPr>
-        <w:t xml:space="preserve">." </w:t>
+        <w:t xml:space="preserve">"FL Studio [Official] | Overview." </w:t>
       </w:r>
       <w:hyperlink r:id="rId42" w:history="1">
         <w:r>
@@ -13558,7 +12557,7 @@
             <w:noProof/>
             <w:webHidden/>
           </w:rPr>
-          <w:t>5</w:t>
+          <w:t>6</w:t>
         </w:r>
         <w:r>
           <w:rPr>
@@ -13632,7 +12631,7 @@
             <w:noProof/>
             <w:webHidden/>
           </w:rPr>
-          <w:t>5</w:t>
+          <w:t>6</w:t>
         </w:r>
         <w:r>
           <w:rPr>
@@ -13706,7 +12705,7 @@
             <w:noProof/>
             <w:webHidden/>
           </w:rPr>
-          <w:t>6</w:t>
+          <w:t>7</w:t>
         </w:r>
         <w:r>
           <w:rPr>
@@ -13780,7 +12779,7 @@
             <w:noProof/>
             <w:webHidden/>
           </w:rPr>
-          <w:t>6</w:t>
+          <w:t>7</w:t>
         </w:r>
         <w:r>
           <w:rPr>
@@ -13854,7 +12853,7 @@
             <w:noProof/>
             <w:webHidden/>
           </w:rPr>
-          <w:t>7</w:t>
+          <w:t>8</w:t>
         </w:r>
         <w:r>
           <w:rPr>
@@ -13928,7 +12927,7 @@
             <w:noProof/>
             <w:webHidden/>
           </w:rPr>
-          <w:t>7</w:t>
+          <w:t>8</w:t>
         </w:r>
         <w:r>
           <w:rPr>
@@ -14002,7 +13001,7 @@
             <w:noProof/>
             <w:webHidden/>
           </w:rPr>
-          <w:t>8</w:t>
+          <w:t>9</w:t>
         </w:r>
         <w:r>
           <w:rPr>
@@ -14076,7 +13075,7 @@
             <w:noProof/>
             <w:webHidden/>
           </w:rPr>
-          <w:t>8</w:t>
+          <w:t>9</w:t>
         </w:r>
         <w:r>
           <w:rPr>
@@ -14150,7 +13149,7 @@
             <w:noProof/>
             <w:webHidden/>
           </w:rPr>
-          <w:t>9</w:t>
+          <w:t>10</w:t>
         </w:r>
         <w:r>
           <w:rPr>
@@ -14224,7 +13223,7 @@
             <w:noProof/>
             <w:webHidden/>
           </w:rPr>
-          <w:t>9</w:t>
+          <w:t>10</w:t>
         </w:r>
         <w:r>
           <w:rPr>
@@ -14298,7 +13297,7 @@
             <w:noProof/>
             <w:webHidden/>
           </w:rPr>
-          <w:t>10</w:t>
+          <w:t>11</w:t>
         </w:r>
         <w:r>
           <w:rPr>
@@ -14372,7 +13371,7 @@
             <w:noProof/>
             <w:webHidden/>
           </w:rPr>
-          <w:t>10</w:t>
+          <w:t>11</w:t>
         </w:r>
         <w:r>
           <w:rPr>
@@ -14446,7 +13445,7 @@
             <w:noProof/>
             <w:webHidden/>
           </w:rPr>
-          <w:t>10</w:t>
+          <w:t>11</w:t>
         </w:r>
         <w:r>
           <w:rPr>
@@ -14520,7 +13519,7 @@
             <w:noProof/>
             <w:webHidden/>
           </w:rPr>
-          <w:t>11</w:t>
+          <w:t>12</w:t>
         </w:r>
         <w:r>
           <w:rPr>
@@ -14594,7 +13593,7 @@
             <w:noProof/>
             <w:webHidden/>
           </w:rPr>
-          <w:t>11</w:t>
+          <w:t>12</w:t>
         </w:r>
         <w:r>
           <w:rPr>
@@ -14668,7 +13667,7 @@
             <w:noProof/>
             <w:webHidden/>
           </w:rPr>
-          <w:t>11</w:t>
+          <w:t>12</w:t>
         </w:r>
         <w:r>
           <w:rPr>
@@ -14742,7 +13741,7 @@
             <w:noProof/>
             <w:webHidden/>
           </w:rPr>
-          <w:t>12</w:t>
+          <w:t>13</w:t>
         </w:r>
         <w:r>
           <w:rPr>
@@ -14816,7 +13815,7 @@
             <w:noProof/>
             <w:webHidden/>
           </w:rPr>
-          <w:t>12</w:t>
+          <w:t>13</w:t>
         </w:r>
         <w:r>
           <w:rPr>
@@ -14890,7 +13889,7 @@
             <w:noProof/>
             <w:webHidden/>
           </w:rPr>
-          <w:t>13</w:t>
+          <w:t>14</w:t>
         </w:r>
         <w:r>
           <w:rPr>
@@ -14964,7 +13963,7 @@
             <w:noProof/>
             <w:webHidden/>
           </w:rPr>
-          <w:t>14</w:t>
+          <w:t>15</w:t>
         </w:r>
         <w:r>
           <w:rPr>
@@ -15038,7 +14037,7 @@
             <w:noProof/>
             <w:webHidden/>
           </w:rPr>
-          <w:t>14</w:t>
+          <w:t>15</w:t>
         </w:r>
         <w:r>
           <w:rPr>
@@ -15112,7 +14111,7 @@
             <w:noProof/>
             <w:webHidden/>
           </w:rPr>
-          <w:t>15</w:t>
+          <w:t>16</w:t>
         </w:r>
         <w:r>
           <w:rPr>
@@ -15186,7 +14185,7 @@
             <w:noProof/>
             <w:webHidden/>
           </w:rPr>
-          <w:t>15</w:t>
+          <w:t>16</w:t>
         </w:r>
         <w:r>
           <w:rPr>
@@ -15260,7 +14259,7 @@
             <w:noProof/>
             <w:webHidden/>
           </w:rPr>
-          <w:t>17</w:t>
+          <w:t>18</w:t>
         </w:r>
         <w:r>
           <w:rPr>
@@ -15334,7 +14333,7 @@
             <w:noProof/>
             <w:webHidden/>
           </w:rPr>
-          <w:t>18</w:t>
+          <w:t>19</w:t>
         </w:r>
         <w:r>
           <w:rPr>

</xml_diff>